<commit_message>
added change log and risk log
</commit_message>
<xml_diff>
--- a/Documentation/ProjetInitiationDocument.docx
+++ b/Documentation/ProjetInitiationDocument.docx
@@ -1014,7 +1014,11 @@
             <w:cnfStyle w:val="001000000000" w:firstRow="0" w:lastRow="0" w:firstColumn="1" w:lastColumn="0" w:oddVBand="0" w:evenVBand="0" w:oddHBand="0" w:evenHBand="0" w:firstRowFirstColumn="0" w:firstRowLastColumn="0" w:lastRowFirstColumn="0" w:lastRowLastColumn="0"/>
             <w:tcW w:w="1550" w:type="dxa"/>
           </w:tcPr>
-          <w:p/>
+          <w:p>
+            <w:r>
+              <w:t>1.0.2</w:t>
+            </w:r>
+          </w:p>
         </w:tc>
         <w:tc>
           <w:tcPr>
@@ -1024,6 +1028,9 @@
             <w:pPr>
               <w:cnfStyle w:val="000000100000" w:firstRow="0" w:lastRow="0" w:firstColumn="0" w:lastColumn="0" w:oddVBand="0" w:evenVBand="0" w:oddHBand="1" w:evenHBand="0" w:firstRowFirstColumn="0" w:firstRowLastColumn="0" w:lastRowFirstColumn="0" w:lastRowLastColumn="0"/>
             </w:pPr>
+            <w:r>
+              <w:t>04-03-2016</w:t>
+            </w:r>
           </w:p>
         </w:tc>
         <w:tc>
@@ -1034,6 +1041,9 @@
             <w:pPr>
               <w:cnfStyle w:val="000000100000" w:firstRow="0" w:lastRow="0" w:firstColumn="0" w:lastColumn="0" w:oddVBand="0" w:evenVBand="0" w:oddHBand="1" w:evenHBand="0" w:firstRowFirstColumn="0" w:firstRowLastColumn="0" w:lastRowFirstColumn="0" w:lastRowLastColumn="0"/>
             </w:pPr>
+            <w:r>
+              <w:t>Åsa Wegelius</w:t>
+            </w:r>
           </w:p>
         </w:tc>
         <w:tc>
@@ -1044,6 +1054,11 @@
             <w:pPr>
               <w:cnfStyle w:val="000000100000" w:firstRow="0" w:lastRow="0" w:firstColumn="0" w:lastColumn="0" w:oddVBand="0" w:evenVBand="0" w:oddHBand="1" w:evenHBand="0" w:firstRowFirstColumn="0" w:firstRowLastColumn="0" w:lastRowFirstColumn="0" w:lastRowLastColumn="0"/>
             </w:pPr>
+            <w:r>
+              <w:t>Adding brief quality management, configuration and control</w:t>
+            </w:r>
+            <w:bookmarkStart w:id="4" w:name="_GoBack"/>
+            <w:bookmarkEnd w:id="4"/>
           </w:p>
         </w:tc>
       </w:tr>
@@ -1099,9 +1114,9 @@
           <w:lang w:val="da-DK"/>
         </w:rPr>
       </w:pPr>
-      <w:bookmarkStart w:id="4" w:name="_Toc444073242"/>
-      <w:bookmarkStart w:id="5" w:name="_Toc444074266"/>
-      <w:bookmarkStart w:id="6" w:name="_Toc444824188"/>
+      <w:bookmarkStart w:id="5" w:name="_Toc444073242"/>
+      <w:bookmarkStart w:id="6" w:name="_Toc444074266"/>
+      <w:bookmarkStart w:id="7" w:name="_Toc444824188"/>
       <w:proofErr w:type="spellStart"/>
       <w:r>
         <w:rPr>
@@ -1109,9 +1124,9 @@
         </w:rPr>
         <w:t>Approvals</w:t>
       </w:r>
-      <w:bookmarkEnd w:id="4"/>
       <w:bookmarkEnd w:id="5"/>
       <w:bookmarkEnd w:id="6"/>
+      <w:bookmarkEnd w:id="7"/>
       <w:proofErr w:type="spellEnd"/>
     </w:p>
     <w:p>
@@ -1457,18 +1472,18 @@
           <w:lang w:val="da-DK"/>
         </w:rPr>
       </w:pPr>
-      <w:bookmarkStart w:id="7" w:name="_Toc444073243"/>
-      <w:bookmarkStart w:id="8" w:name="_Toc444074267"/>
-      <w:bookmarkStart w:id="9" w:name="_Toc444824189"/>
+      <w:bookmarkStart w:id="8" w:name="_Toc444073243"/>
+      <w:bookmarkStart w:id="9" w:name="_Toc444074267"/>
+      <w:bookmarkStart w:id="10" w:name="_Toc444824189"/>
       <w:r>
         <w:rPr>
           <w:lang w:val="da-DK"/>
         </w:rPr>
         <w:t>Distribution</w:t>
       </w:r>
-      <w:bookmarkEnd w:id="7"/>
       <w:bookmarkEnd w:id="8"/>
       <w:bookmarkEnd w:id="9"/>
+      <w:bookmarkEnd w:id="10"/>
     </w:p>
     <w:p>
       <w:pPr>
@@ -1600,6 +1615,12 @@
                 <w:lang w:val="da-DK"/>
               </w:rPr>
             </w:pPr>
+            <w:r>
+              <w:rPr>
+                <w:lang w:val="da-DK"/>
+              </w:rPr>
+              <w:t>Jarl Tuxen</w:t>
+            </w:r>
           </w:p>
         </w:tc>
         <w:tc>
@@ -1613,6 +1634,28 @@
                 <w:lang w:val="da-DK"/>
               </w:rPr>
             </w:pPr>
+            <w:proofErr w:type="spellStart"/>
+            <w:r>
+              <w:rPr>
+                <w:lang w:val="da-DK"/>
+              </w:rPr>
+              <w:t>Steering</w:t>
+            </w:r>
+            <w:proofErr w:type="spellEnd"/>
+            <w:r>
+              <w:rPr>
+                <w:lang w:val="da-DK"/>
+              </w:rPr>
+              <w:t xml:space="preserve"> </w:t>
+            </w:r>
+            <w:proofErr w:type="spellStart"/>
+            <w:r>
+              <w:rPr>
+                <w:lang w:val="da-DK"/>
+              </w:rPr>
+              <w:t>Commitee</w:t>
+            </w:r>
+            <w:proofErr w:type="spellEnd"/>
           </w:p>
         </w:tc>
         <w:tc>
@@ -1626,6 +1669,12 @@
                 <w:lang w:val="da-DK"/>
               </w:rPr>
             </w:pPr>
+            <w:r>
+              <w:rPr>
+                <w:lang w:val="da-DK"/>
+              </w:rPr>
+              <w:t>04-03-2016</w:t>
+            </w:r>
           </w:p>
         </w:tc>
       </w:tr>
@@ -1815,12 +1864,12 @@
           <w:numId w:val="1"/>
         </w:numPr>
       </w:pPr>
-      <w:bookmarkStart w:id="10" w:name="_Toc444824190"/>
+      <w:bookmarkStart w:id="11" w:name="_Toc444824190"/>
       <w:r>
         <w:lastRenderedPageBreak/>
         <w:t>Table of Contents</w:t>
       </w:r>
-      <w:bookmarkEnd w:id="10"/>
+      <w:bookmarkEnd w:id="11"/>
     </w:p>
     <w:p/>
     <w:sdt>
@@ -1861,15 +1910,7 @@
             <w:rPr>
               <w:lang w:val="da-DK"/>
             </w:rPr>
-            <w:t xml:space="preserve"> of Conte</w:t>
-          </w:r>
-          <w:bookmarkStart w:id="11" w:name="_GoBack"/>
-          <w:bookmarkEnd w:id="11"/>
-          <w:r>
-            <w:rPr>
-              <w:lang w:val="da-DK"/>
-            </w:rPr>
-            <w:t>nts</w:t>
+            <w:t xml:space="preserve"> of Contents</w:t>
           </w:r>
         </w:p>
         <w:p>
@@ -4305,10 +4346,10 @@
             <v:path o:extrusionok="f" gradientshapeok="t" o:connecttype="rect"/>
             <o:lock v:ext="edit" aspectratio="t"/>
           </v:shapetype>
-          <v:shape id="_x0000_i1037" type="#_x0000_t75" style="width:77pt;height:50.25pt" o:ole="">
+          <v:shape id="_x0000_i1025" type="#_x0000_t75" style="width:77.25pt;height:50.25pt" o:ole="">
             <v:imagedata r:id="rId9" o:title=""/>
           </v:shape>
-          <o:OLEObject Type="Embed" ProgID="Word.Document.12" ShapeID="_x0000_i1037" DrawAspect="Icon" ObjectID="_1518566096" r:id="rId10">
+          <o:OLEObject Type="Embed" ProgID="Word.Document.12" ShapeID="_x0000_i1025" DrawAspect="Icon" ObjectID="_1518598689" r:id="rId10">
             <o:FieldCodes>\s</o:FieldCodes>
           </o:OLEObject>
         </w:object>
@@ -4517,10 +4558,7 @@
         <w:t xml:space="preserve"> </w:t>
       </w:r>
       <w:r>
-        <w:t>any problems that need upward referral</w:t>
-      </w:r>
-      <w:r>
-        <w:t>.</w:t>
+        <w:t>any problems that need upward referral.</w:t>
       </w:r>
     </w:p>
     <w:p>
@@ -4792,6 +4830,1332 @@
       </w:r>
       <w:bookmarkEnd w:id="32"/>
     </w:p>
+    <w:p>
+      <w:pPr>
+        <w:pStyle w:val="Listeafsnit"/>
+      </w:pPr>
+    </w:p>
+    <w:tbl>
+      <w:tblPr>
+        <w:tblStyle w:val="Tabel-Gitter"/>
+        <w:tblW w:w="0" w:type="auto"/>
+        <w:tblLook w:val="04A0" w:firstRow="1" w:lastRow="0" w:firstColumn="1" w:lastColumn="0" w:noHBand="0" w:noVBand="1"/>
+      </w:tblPr>
+      <w:tblGrid>
+        <w:gridCol w:w="3870"/>
+        <w:gridCol w:w="3343"/>
+        <w:gridCol w:w="1127"/>
+        <w:gridCol w:w="1010"/>
+      </w:tblGrid>
+      <w:tr>
+        <w:tc>
+          <w:tcPr>
+            <w:tcW w:w="3936" w:type="dxa"/>
+            <w:tcBorders>
+              <w:top w:val="single" w:sz="4" w:space="0" w:color="auto"/>
+              <w:left w:val="single" w:sz="4" w:space="0" w:color="auto"/>
+              <w:bottom w:val="single" w:sz="4" w:space="0" w:color="auto"/>
+              <w:right w:val="single" w:sz="4" w:space="0" w:color="auto"/>
+            </w:tcBorders>
+            <w:hideMark/>
+          </w:tcPr>
+          <w:p>
+            <w:r>
+              <w:t>Quality Expectations</w:t>
+            </w:r>
+          </w:p>
+        </w:tc>
+        <w:tc>
+          <w:tcPr>
+            <w:tcW w:w="3402" w:type="dxa"/>
+            <w:tcBorders>
+              <w:top w:val="single" w:sz="4" w:space="0" w:color="auto"/>
+              <w:left w:val="single" w:sz="4" w:space="0" w:color="auto"/>
+              <w:bottom w:val="single" w:sz="4" w:space="0" w:color="auto"/>
+              <w:right w:val="single" w:sz="4" w:space="0" w:color="auto"/>
+            </w:tcBorders>
+            <w:hideMark/>
+          </w:tcPr>
+          <w:p>
+            <w:r>
+              <w:t>DB portability</w:t>
+            </w:r>
+          </w:p>
+        </w:tc>
+        <w:tc>
+          <w:tcPr>
+            <w:tcW w:w="1134" w:type="dxa"/>
+            <w:tcBorders>
+              <w:top w:val="single" w:sz="4" w:space="0" w:color="auto"/>
+              <w:left w:val="single" w:sz="4" w:space="0" w:color="auto"/>
+              <w:bottom w:val="single" w:sz="4" w:space="0" w:color="auto"/>
+              <w:right w:val="single" w:sz="4" w:space="0" w:color="auto"/>
+            </w:tcBorders>
+            <w:hideMark/>
+          </w:tcPr>
+          <w:p>
+            <w:r>
+              <w:t>Priority</w:t>
+            </w:r>
+          </w:p>
+        </w:tc>
+        <w:tc>
+          <w:tcPr>
+            <w:tcW w:w="1028" w:type="dxa"/>
+            <w:tcBorders>
+              <w:top w:val="single" w:sz="4" w:space="0" w:color="auto"/>
+              <w:left w:val="single" w:sz="4" w:space="0" w:color="auto"/>
+              <w:bottom w:val="single" w:sz="4" w:space="0" w:color="auto"/>
+              <w:right w:val="single" w:sz="4" w:space="0" w:color="auto"/>
+            </w:tcBorders>
+            <w:hideMark/>
+          </w:tcPr>
+          <w:p>
+            <w:r>
+              <w:t>H</w:t>
+            </w:r>
+          </w:p>
+        </w:tc>
+      </w:tr>
+      <w:tr>
+        <w:tc>
+          <w:tcPr>
+            <w:tcW w:w="3936" w:type="dxa"/>
+            <w:tcBorders>
+              <w:top w:val="single" w:sz="4" w:space="0" w:color="auto"/>
+              <w:left w:val="single" w:sz="4" w:space="0" w:color="auto"/>
+              <w:bottom w:val="single" w:sz="4" w:space="0" w:color="auto"/>
+              <w:right w:val="single" w:sz="4" w:space="0" w:color="auto"/>
+            </w:tcBorders>
+            <w:hideMark/>
+          </w:tcPr>
+          <w:p>
+            <w:r>
+              <w:t>Acceptance Method</w:t>
+            </w:r>
+          </w:p>
+        </w:tc>
+        <w:tc>
+          <w:tcPr>
+            <w:tcW w:w="5564" w:type="dxa"/>
+            <w:gridSpan w:val="3"/>
+            <w:tcBorders>
+              <w:top w:val="single" w:sz="4" w:space="0" w:color="auto"/>
+              <w:left w:val="single" w:sz="4" w:space="0" w:color="auto"/>
+              <w:bottom w:val="single" w:sz="4" w:space="0" w:color="auto"/>
+              <w:right w:val="single" w:sz="4" w:space="0" w:color="auto"/>
+            </w:tcBorders>
+            <w:hideMark/>
+          </w:tcPr>
+          <w:p>
+            <w:r>
+              <w:t>Use of a ORM (Hibernate)</w:t>
+            </w:r>
+          </w:p>
+        </w:tc>
+      </w:tr>
+      <w:tr>
+        <w:tc>
+          <w:tcPr>
+            <w:tcW w:w="3936" w:type="dxa"/>
+            <w:tcBorders>
+              <w:top w:val="single" w:sz="4" w:space="0" w:color="auto"/>
+              <w:left w:val="single" w:sz="4" w:space="0" w:color="auto"/>
+              <w:bottom w:val="single" w:sz="4" w:space="0" w:color="auto"/>
+              <w:right w:val="single" w:sz="4" w:space="0" w:color="auto"/>
+            </w:tcBorders>
+            <w:hideMark/>
+          </w:tcPr>
+          <w:p>
+            <w:r>
+              <w:t xml:space="preserve">Tolerance </w:t>
+            </w:r>
+          </w:p>
+        </w:tc>
+        <w:tc>
+          <w:tcPr>
+            <w:tcW w:w="5564" w:type="dxa"/>
+            <w:gridSpan w:val="3"/>
+            <w:tcBorders>
+              <w:top w:val="single" w:sz="4" w:space="0" w:color="auto"/>
+              <w:left w:val="single" w:sz="4" w:space="0" w:color="auto"/>
+              <w:bottom w:val="single" w:sz="4" w:space="0" w:color="auto"/>
+              <w:right w:val="single" w:sz="4" w:space="0" w:color="auto"/>
+            </w:tcBorders>
+            <w:hideMark/>
+          </w:tcPr>
+          <w:p>
+            <w:r>
+              <w:t>none</w:t>
+            </w:r>
+          </w:p>
+        </w:tc>
+      </w:tr>
+      <w:tr>
+        <w:tc>
+          <w:tcPr>
+            <w:tcW w:w="3936" w:type="dxa"/>
+            <w:tcBorders>
+              <w:top w:val="single" w:sz="4" w:space="0" w:color="auto"/>
+              <w:left w:val="single" w:sz="4" w:space="0" w:color="auto"/>
+              <w:bottom w:val="single" w:sz="4" w:space="0" w:color="auto"/>
+              <w:right w:val="single" w:sz="4" w:space="0" w:color="auto"/>
+            </w:tcBorders>
+            <w:hideMark/>
+          </w:tcPr>
+          <w:p>
+            <w:r>
+              <w:t>Acceptance Responsible</w:t>
+            </w:r>
+          </w:p>
+        </w:tc>
+        <w:tc>
+          <w:tcPr>
+            <w:tcW w:w="5564" w:type="dxa"/>
+            <w:gridSpan w:val="3"/>
+            <w:tcBorders>
+              <w:top w:val="single" w:sz="4" w:space="0" w:color="auto"/>
+              <w:left w:val="single" w:sz="4" w:space="0" w:color="auto"/>
+              <w:bottom w:val="single" w:sz="4" w:space="0" w:color="auto"/>
+              <w:right w:val="single" w:sz="4" w:space="0" w:color="auto"/>
+            </w:tcBorders>
+          </w:tcPr>
+          <w:p/>
+        </w:tc>
+      </w:tr>
+    </w:tbl>
+    <w:p>
+      <w:pPr>
+        <w:pStyle w:val="Listeafsnit"/>
+      </w:pPr>
+    </w:p>
+    <w:tbl>
+      <w:tblPr>
+        <w:tblStyle w:val="Tabel-Gitter"/>
+        <w:tblW w:w="0" w:type="auto"/>
+        <w:tblLook w:val="04A0" w:firstRow="1" w:lastRow="0" w:firstColumn="1" w:lastColumn="0" w:noHBand="0" w:noVBand="1"/>
+      </w:tblPr>
+      <w:tblGrid>
+        <w:gridCol w:w="3870"/>
+        <w:gridCol w:w="3343"/>
+        <w:gridCol w:w="1127"/>
+        <w:gridCol w:w="1010"/>
+      </w:tblGrid>
+      <w:tr>
+        <w:tc>
+          <w:tcPr>
+            <w:tcW w:w="3936" w:type="dxa"/>
+            <w:tcBorders>
+              <w:top w:val="single" w:sz="4" w:space="0" w:color="auto"/>
+              <w:left w:val="single" w:sz="4" w:space="0" w:color="auto"/>
+              <w:bottom w:val="single" w:sz="4" w:space="0" w:color="auto"/>
+              <w:right w:val="single" w:sz="4" w:space="0" w:color="auto"/>
+            </w:tcBorders>
+            <w:hideMark/>
+          </w:tcPr>
+          <w:p>
+            <w:r>
+              <w:lastRenderedPageBreak/>
+              <w:t>Quality Expectations</w:t>
+            </w:r>
+          </w:p>
+        </w:tc>
+        <w:tc>
+          <w:tcPr>
+            <w:tcW w:w="3402" w:type="dxa"/>
+            <w:tcBorders>
+              <w:top w:val="single" w:sz="4" w:space="0" w:color="auto"/>
+              <w:left w:val="single" w:sz="4" w:space="0" w:color="auto"/>
+              <w:bottom w:val="single" w:sz="4" w:space="0" w:color="auto"/>
+              <w:right w:val="single" w:sz="4" w:space="0" w:color="auto"/>
+            </w:tcBorders>
+            <w:hideMark/>
+          </w:tcPr>
+          <w:p>
+            <w:r>
+              <w:t>Portability</w:t>
+            </w:r>
+          </w:p>
+        </w:tc>
+        <w:tc>
+          <w:tcPr>
+            <w:tcW w:w="1134" w:type="dxa"/>
+            <w:tcBorders>
+              <w:top w:val="single" w:sz="4" w:space="0" w:color="auto"/>
+              <w:left w:val="single" w:sz="4" w:space="0" w:color="auto"/>
+              <w:bottom w:val="single" w:sz="4" w:space="0" w:color="auto"/>
+              <w:right w:val="single" w:sz="4" w:space="0" w:color="auto"/>
+            </w:tcBorders>
+            <w:hideMark/>
+          </w:tcPr>
+          <w:p>
+            <w:r>
+              <w:t>Priority</w:t>
+            </w:r>
+          </w:p>
+        </w:tc>
+        <w:tc>
+          <w:tcPr>
+            <w:tcW w:w="1028" w:type="dxa"/>
+            <w:tcBorders>
+              <w:top w:val="single" w:sz="4" w:space="0" w:color="auto"/>
+              <w:left w:val="single" w:sz="4" w:space="0" w:color="auto"/>
+              <w:bottom w:val="single" w:sz="4" w:space="0" w:color="auto"/>
+              <w:right w:val="single" w:sz="4" w:space="0" w:color="auto"/>
+            </w:tcBorders>
+            <w:hideMark/>
+          </w:tcPr>
+          <w:p>
+            <w:r>
+              <w:t>H</w:t>
+            </w:r>
+          </w:p>
+        </w:tc>
+      </w:tr>
+      <w:tr>
+        <w:tc>
+          <w:tcPr>
+            <w:tcW w:w="3936" w:type="dxa"/>
+            <w:tcBorders>
+              <w:top w:val="single" w:sz="4" w:space="0" w:color="auto"/>
+              <w:left w:val="single" w:sz="4" w:space="0" w:color="auto"/>
+              <w:bottom w:val="single" w:sz="4" w:space="0" w:color="auto"/>
+              <w:right w:val="single" w:sz="4" w:space="0" w:color="auto"/>
+            </w:tcBorders>
+            <w:hideMark/>
+          </w:tcPr>
+          <w:p>
+            <w:r>
+              <w:t>Acceptance Method</w:t>
+            </w:r>
+          </w:p>
+        </w:tc>
+        <w:tc>
+          <w:tcPr>
+            <w:tcW w:w="5564" w:type="dxa"/>
+            <w:gridSpan w:val="3"/>
+            <w:tcBorders>
+              <w:top w:val="single" w:sz="4" w:space="0" w:color="auto"/>
+              <w:left w:val="single" w:sz="4" w:space="0" w:color="auto"/>
+              <w:bottom w:val="single" w:sz="4" w:space="0" w:color="auto"/>
+              <w:right w:val="single" w:sz="4" w:space="0" w:color="auto"/>
+            </w:tcBorders>
+            <w:hideMark/>
+          </w:tcPr>
+          <w:p>
+            <w:r>
+              <w:t>Java + JRE runs on any operating system that supports the Java standard</w:t>
+            </w:r>
+          </w:p>
+        </w:tc>
+      </w:tr>
+      <w:tr>
+        <w:tc>
+          <w:tcPr>
+            <w:tcW w:w="3936" w:type="dxa"/>
+            <w:tcBorders>
+              <w:top w:val="single" w:sz="4" w:space="0" w:color="auto"/>
+              <w:left w:val="single" w:sz="4" w:space="0" w:color="auto"/>
+              <w:bottom w:val="single" w:sz="4" w:space="0" w:color="auto"/>
+              <w:right w:val="single" w:sz="4" w:space="0" w:color="auto"/>
+            </w:tcBorders>
+            <w:hideMark/>
+          </w:tcPr>
+          <w:p>
+            <w:r>
+              <w:t xml:space="preserve">Tolerance </w:t>
+            </w:r>
+          </w:p>
+        </w:tc>
+        <w:tc>
+          <w:tcPr>
+            <w:tcW w:w="5564" w:type="dxa"/>
+            <w:gridSpan w:val="3"/>
+            <w:tcBorders>
+              <w:top w:val="single" w:sz="4" w:space="0" w:color="auto"/>
+              <w:left w:val="single" w:sz="4" w:space="0" w:color="auto"/>
+              <w:bottom w:val="single" w:sz="4" w:space="0" w:color="auto"/>
+              <w:right w:val="single" w:sz="4" w:space="0" w:color="auto"/>
+            </w:tcBorders>
+          </w:tcPr>
+          <w:p/>
+        </w:tc>
+      </w:tr>
+      <w:tr>
+        <w:tc>
+          <w:tcPr>
+            <w:tcW w:w="3936" w:type="dxa"/>
+            <w:tcBorders>
+              <w:top w:val="single" w:sz="4" w:space="0" w:color="auto"/>
+              <w:left w:val="single" w:sz="4" w:space="0" w:color="auto"/>
+              <w:bottom w:val="single" w:sz="4" w:space="0" w:color="auto"/>
+              <w:right w:val="single" w:sz="4" w:space="0" w:color="auto"/>
+            </w:tcBorders>
+            <w:hideMark/>
+          </w:tcPr>
+          <w:p>
+            <w:r>
+              <w:t>Acceptance Responsible</w:t>
+            </w:r>
+          </w:p>
+        </w:tc>
+        <w:tc>
+          <w:tcPr>
+            <w:tcW w:w="5564" w:type="dxa"/>
+            <w:gridSpan w:val="3"/>
+            <w:tcBorders>
+              <w:top w:val="single" w:sz="4" w:space="0" w:color="auto"/>
+              <w:left w:val="single" w:sz="4" w:space="0" w:color="auto"/>
+              <w:bottom w:val="single" w:sz="4" w:space="0" w:color="auto"/>
+              <w:right w:val="single" w:sz="4" w:space="0" w:color="auto"/>
+            </w:tcBorders>
+          </w:tcPr>
+          <w:p/>
+        </w:tc>
+      </w:tr>
+    </w:tbl>
+    <w:p>
+      <w:pPr>
+        <w:pStyle w:val="Listeafsnit"/>
+      </w:pPr>
+    </w:p>
+    <w:tbl>
+      <w:tblPr>
+        <w:tblStyle w:val="Tabel-Gitter"/>
+        <w:tblW w:w="0" w:type="auto"/>
+        <w:tblLook w:val="04A0" w:firstRow="1" w:lastRow="0" w:firstColumn="1" w:lastColumn="0" w:noHBand="0" w:noVBand="1"/>
+      </w:tblPr>
+      <w:tblGrid>
+        <w:gridCol w:w="3870"/>
+        <w:gridCol w:w="3343"/>
+        <w:gridCol w:w="1127"/>
+        <w:gridCol w:w="1010"/>
+      </w:tblGrid>
+      <w:tr>
+        <w:tc>
+          <w:tcPr>
+            <w:tcW w:w="3936" w:type="dxa"/>
+            <w:tcBorders>
+              <w:top w:val="single" w:sz="4" w:space="0" w:color="auto"/>
+              <w:left w:val="single" w:sz="4" w:space="0" w:color="auto"/>
+              <w:bottom w:val="single" w:sz="4" w:space="0" w:color="auto"/>
+              <w:right w:val="single" w:sz="4" w:space="0" w:color="auto"/>
+            </w:tcBorders>
+            <w:hideMark/>
+          </w:tcPr>
+          <w:p>
+            <w:r>
+              <w:t>Quality Expectations</w:t>
+            </w:r>
+          </w:p>
+        </w:tc>
+        <w:tc>
+          <w:tcPr>
+            <w:tcW w:w="3402" w:type="dxa"/>
+            <w:tcBorders>
+              <w:top w:val="single" w:sz="4" w:space="0" w:color="auto"/>
+              <w:left w:val="single" w:sz="4" w:space="0" w:color="auto"/>
+              <w:bottom w:val="single" w:sz="4" w:space="0" w:color="auto"/>
+              <w:right w:val="single" w:sz="4" w:space="0" w:color="auto"/>
+            </w:tcBorders>
+            <w:hideMark/>
+          </w:tcPr>
+          <w:p>
+            <w:r>
+              <w:t>Browser portability</w:t>
+            </w:r>
+          </w:p>
+        </w:tc>
+        <w:tc>
+          <w:tcPr>
+            <w:tcW w:w="1134" w:type="dxa"/>
+            <w:tcBorders>
+              <w:top w:val="single" w:sz="4" w:space="0" w:color="auto"/>
+              <w:left w:val="single" w:sz="4" w:space="0" w:color="auto"/>
+              <w:bottom w:val="single" w:sz="4" w:space="0" w:color="auto"/>
+              <w:right w:val="single" w:sz="4" w:space="0" w:color="auto"/>
+            </w:tcBorders>
+            <w:hideMark/>
+          </w:tcPr>
+          <w:p>
+            <w:r>
+              <w:t>Priority</w:t>
+            </w:r>
+          </w:p>
+        </w:tc>
+        <w:tc>
+          <w:tcPr>
+            <w:tcW w:w="1028" w:type="dxa"/>
+            <w:tcBorders>
+              <w:top w:val="single" w:sz="4" w:space="0" w:color="auto"/>
+              <w:left w:val="single" w:sz="4" w:space="0" w:color="auto"/>
+              <w:bottom w:val="single" w:sz="4" w:space="0" w:color="auto"/>
+              <w:right w:val="single" w:sz="4" w:space="0" w:color="auto"/>
+            </w:tcBorders>
+            <w:hideMark/>
+          </w:tcPr>
+          <w:p>
+            <w:r>
+              <w:t>H</w:t>
+            </w:r>
+          </w:p>
+        </w:tc>
+      </w:tr>
+      <w:tr>
+        <w:tc>
+          <w:tcPr>
+            <w:tcW w:w="3936" w:type="dxa"/>
+            <w:tcBorders>
+              <w:top w:val="single" w:sz="4" w:space="0" w:color="auto"/>
+              <w:left w:val="single" w:sz="4" w:space="0" w:color="auto"/>
+              <w:bottom w:val="single" w:sz="4" w:space="0" w:color="auto"/>
+              <w:right w:val="single" w:sz="4" w:space="0" w:color="auto"/>
+            </w:tcBorders>
+            <w:hideMark/>
+          </w:tcPr>
+          <w:p>
+            <w:r>
+              <w:t>Acceptance Method</w:t>
+            </w:r>
+          </w:p>
+        </w:tc>
+        <w:tc>
+          <w:tcPr>
+            <w:tcW w:w="5564" w:type="dxa"/>
+            <w:gridSpan w:val="3"/>
+            <w:tcBorders>
+              <w:top w:val="single" w:sz="4" w:space="0" w:color="auto"/>
+              <w:left w:val="single" w:sz="4" w:space="0" w:color="auto"/>
+              <w:bottom w:val="single" w:sz="4" w:space="0" w:color="auto"/>
+              <w:right w:val="single" w:sz="4" w:space="0" w:color="auto"/>
+            </w:tcBorders>
+            <w:hideMark/>
+          </w:tcPr>
+          <w:p>
+            <w:r>
+              <w:t>Runs on Explorer, Safari, Firefox, Chrome</w:t>
+            </w:r>
+          </w:p>
+        </w:tc>
+      </w:tr>
+      <w:tr>
+        <w:tc>
+          <w:tcPr>
+            <w:tcW w:w="3936" w:type="dxa"/>
+            <w:tcBorders>
+              <w:top w:val="single" w:sz="4" w:space="0" w:color="auto"/>
+              <w:left w:val="single" w:sz="4" w:space="0" w:color="auto"/>
+              <w:bottom w:val="single" w:sz="4" w:space="0" w:color="auto"/>
+              <w:right w:val="single" w:sz="4" w:space="0" w:color="auto"/>
+            </w:tcBorders>
+            <w:hideMark/>
+          </w:tcPr>
+          <w:p>
+            <w:r>
+              <w:t xml:space="preserve">Tolerance </w:t>
+            </w:r>
+          </w:p>
+        </w:tc>
+        <w:tc>
+          <w:tcPr>
+            <w:tcW w:w="5564" w:type="dxa"/>
+            <w:gridSpan w:val="3"/>
+            <w:tcBorders>
+              <w:top w:val="single" w:sz="4" w:space="0" w:color="auto"/>
+              <w:left w:val="single" w:sz="4" w:space="0" w:color="auto"/>
+              <w:bottom w:val="single" w:sz="4" w:space="0" w:color="auto"/>
+              <w:right w:val="single" w:sz="4" w:space="0" w:color="auto"/>
+            </w:tcBorders>
+          </w:tcPr>
+          <w:p/>
+        </w:tc>
+      </w:tr>
+      <w:tr>
+        <w:tc>
+          <w:tcPr>
+            <w:tcW w:w="3936" w:type="dxa"/>
+            <w:tcBorders>
+              <w:top w:val="single" w:sz="4" w:space="0" w:color="auto"/>
+              <w:left w:val="single" w:sz="4" w:space="0" w:color="auto"/>
+              <w:bottom w:val="single" w:sz="4" w:space="0" w:color="auto"/>
+              <w:right w:val="single" w:sz="4" w:space="0" w:color="auto"/>
+            </w:tcBorders>
+            <w:hideMark/>
+          </w:tcPr>
+          <w:p>
+            <w:r>
+              <w:t>Acceptance Responsible</w:t>
+            </w:r>
+          </w:p>
+        </w:tc>
+        <w:tc>
+          <w:tcPr>
+            <w:tcW w:w="5564" w:type="dxa"/>
+            <w:gridSpan w:val="3"/>
+            <w:tcBorders>
+              <w:top w:val="single" w:sz="4" w:space="0" w:color="auto"/>
+              <w:left w:val="single" w:sz="4" w:space="0" w:color="auto"/>
+              <w:bottom w:val="single" w:sz="4" w:space="0" w:color="auto"/>
+              <w:right w:val="single" w:sz="4" w:space="0" w:color="auto"/>
+            </w:tcBorders>
+          </w:tcPr>
+          <w:p/>
+        </w:tc>
+      </w:tr>
+    </w:tbl>
+    <w:p>
+      <w:pPr>
+        <w:pStyle w:val="Listeafsnit"/>
+      </w:pPr>
+    </w:p>
+    <w:tbl>
+      <w:tblPr>
+        <w:tblStyle w:val="Tabel-Gitter"/>
+        <w:tblW w:w="0" w:type="auto"/>
+        <w:tblLook w:val="04A0" w:firstRow="1" w:lastRow="0" w:firstColumn="1" w:lastColumn="0" w:noHBand="0" w:noVBand="1"/>
+      </w:tblPr>
+      <w:tblGrid>
+        <w:gridCol w:w="3871"/>
+        <w:gridCol w:w="3341"/>
+        <w:gridCol w:w="1127"/>
+        <w:gridCol w:w="1011"/>
+      </w:tblGrid>
+      <w:tr>
+        <w:tc>
+          <w:tcPr>
+            <w:tcW w:w="3936" w:type="dxa"/>
+            <w:tcBorders>
+              <w:top w:val="single" w:sz="4" w:space="0" w:color="auto"/>
+              <w:left w:val="single" w:sz="4" w:space="0" w:color="auto"/>
+              <w:bottom w:val="single" w:sz="4" w:space="0" w:color="auto"/>
+              <w:right w:val="single" w:sz="4" w:space="0" w:color="auto"/>
+            </w:tcBorders>
+            <w:hideMark/>
+          </w:tcPr>
+          <w:p>
+            <w:r>
+              <w:t>Quality Expectations</w:t>
+            </w:r>
+          </w:p>
+        </w:tc>
+        <w:tc>
+          <w:tcPr>
+            <w:tcW w:w="3402" w:type="dxa"/>
+            <w:tcBorders>
+              <w:top w:val="single" w:sz="4" w:space="0" w:color="auto"/>
+              <w:left w:val="single" w:sz="4" w:space="0" w:color="auto"/>
+              <w:bottom w:val="single" w:sz="4" w:space="0" w:color="auto"/>
+              <w:right w:val="single" w:sz="4" w:space="0" w:color="auto"/>
+            </w:tcBorders>
+            <w:hideMark/>
+          </w:tcPr>
+          <w:p>
+            <w:r>
+              <w:t>Easy to maintain</w:t>
+            </w:r>
+          </w:p>
+        </w:tc>
+        <w:tc>
+          <w:tcPr>
+            <w:tcW w:w="1134" w:type="dxa"/>
+            <w:tcBorders>
+              <w:top w:val="single" w:sz="4" w:space="0" w:color="auto"/>
+              <w:left w:val="single" w:sz="4" w:space="0" w:color="auto"/>
+              <w:bottom w:val="single" w:sz="4" w:space="0" w:color="auto"/>
+              <w:right w:val="single" w:sz="4" w:space="0" w:color="auto"/>
+            </w:tcBorders>
+            <w:hideMark/>
+          </w:tcPr>
+          <w:p>
+            <w:r>
+              <w:t>Priority</w:t>
+            </w:r>
+          </w:p>
+        </w:tc>
+        <w:tc>
+          <w:tcPr>
+            <w:tcW w:w="1028" w:type="dxa"/>
+            <w:tcBorders>
+              <w:top w:val="single" w:sz="4" w:space="0" w:color="auto"/>
+              <w:left w:val="single" w:sz="4" w:space="0" w:color="auto"/>
+              <w:bottom w:val="single" w:sz="4" w:space="0" w:color="auto"/>
+              <w:right w:val="single" w:sz="4" w:space="0" w:color="auto"/>
+            </w:tcBorders>
+            <w:hideMark/>
+          </w:tcPr>
+          <w:p>
+            <w:r>
+              <w:t>H</w:t>
+            </w:r>
+          </w:p>
+        </w:tc>
+      </w:tr>
+      <w:tr>
+        <w:tc>
+          <w:tcPr>
+            <w:tcW w:w="3936" w:type="dxa"/>
+            <w:tcBorders>
+              <w:top w:val="single" w:sz="4" w:space="0" w:color="auto"/>
+              <w:left w:val="single" w:sz="4" w:space="0" w:color="auto"/>
+              <w:bottom w:val="single" w:sz="4" w:space="0" w:color="auto"/>
+              <w:right w:val="single" w:sz="4" w:space="0" w:color="auto"/>
+            </w:tcBorders>
+            <w:hideMark/>
+          </w:tcPr>
+          <w:p>
+            <w:r>
+              <w:t>Acceptance Method</w:t>
+            </w:r>
+          </w:p>
+        </w:tc>
+        <w:tc>
+          <w:tcPr>
+            <w:tcW w:w="5564" w:type="dxa"/>
+            <w:gridSpan w:val="3"/>
+            <w:tcBorders>
+              <w:top w:val="single" w:sz="4" w:space="0" w:color="auto"/>
+              <w:left w:val="single" w:sz="4" w:space="0" w:color="auto"/>
+              <w:bottom w:val="single" w:sz="4" w:space="0" w:color="auto"/>
+              <w:right w:val="single" w:sz="4" w:space="0" w:color="auto"/>
+            </w:tcBorders>
+            <w:hideMark/>
+          </w:tcPr>
+          <w:p>
+            <w:r>
+              <w:t>Separation of Concern, Folder structure match Content structure, follow coding and folder conventions, code is either self-explainable or commented, low coupling – high coherence</w:t>
+            </w:r>
+          </w:p>
+        </w:tc>
+      </w:tr>
+      <w:tr>
+        <w:tc>
+          <w:tcPr>
+            <w:tcW w:w="3936" w:type="dxa"/>
+            <w:tcBorders>
+              <w:top w:val="single" w:sz="4" w:space="0" w:color="auto"/>
+              <w:left w:val="single" w:sz="4" w:space="0" w:color="auto"/>
+              <w:bottom w:val="single" w:sz="4" w:space="0" w:color="auto"/>
+              <w:right w:val="single" w:sz="4" w:space="0" w:color="auto"/>
+            </w:tcBorders>
+            <w:hideMark/>
+          </w:tcPr>
+          <w:p>
+            <w:r>
+              <w:t xml:space="preserve">Tolerance </w:t>
+            </w:r>
+          </w:p>
+        </w:tc>
+        <w:tc>
+          <w:tcPr>
+            <w:tcW w:w="5564" w:type="dxa"/>
+            <w:gridSpan w:val="3"/>
+            <w:tcBorders>
+              <w:top w:val="single" w:sz="4" w:space="0" w:color="auto"/>
+              <w:left w:val="single" w:sz="4" w:space="0" w:color="auto"/>
+              <w:bottom w:val="single" w:sz="4" w:space="0" w:color="auto"/>
+              <w:right w:val="single" w:sz="4" w:space="0" w:color="auto"/>
+            </w:tcBorders>
+            <w:hideMark/>
+          </w:tcPr>
+          <w:p>
+            <w:r>
+              <w:t>none</w:t>
+            </w:r>
+          </w:p>
+        </w:tc>
+      </w:tr>
+      <w:tr>
+        <w:tc>
+          <w:tcPr>
+            <w:tcW w:w="3936" w:type="dxa"/>
+            <w:tcBorders>
+              <w:top w:val="single" w:sz="4" w:space="0" w:color="auto"/>
+              <w:left w:val="single" w:sz="4" w:space="0" w:color="auto"/>
+              <w:bottom w:val="single" w:sz="4" w:space="0" w:color="auto"/>
+              <w:right w:val="single" w:sz="4" w:space="0" w:color="auto"/>
+            </w:tcBorders>
+            <w:hideMark/>
+          </w:tcPr>
+          <w:p>
+            <w:r>
+              <w:t>Acceptance Responsible</w:t>
+            </w:r>
+          </w:p>
+        </w:tc>
+        <w:tc>
+          <w:tcPr>
+            <w:tcW w:w="5564" w:type="dxa"/>
+            <w:gridSpan w:val="3"/>
+            <w:tcBorders>
+              <w:top w:val="single" w:sz="4" w:space="0" w:color="auto"/>
+              <w:left w:val="single" w:sz="4" w:space="0" w:color="auto"/>
+              <w:bottom w:val="single" w:sz="4" w:space="0" w:color="auto"/>
+              <w:right w:val="single" w:sz="4" w:space="0" w:color="auto"/>
+            </w:tcBorders>
+          </w:tcPr>
+          <w:p/>
+        </w:tc>
+      </w:tr>
+    </w:tbl>
+    <w:p>
+      <w:pPr>
+        <w:pStyle w:val="Listeafsnit"/>
+      </w:pPr>
+    </w:p>
+    <w:tbl>
+      <w:tblPr>
+        <w:tblStyle w:val="Tabel-Gitter"/>
+        <w:tblW w:w="0" w:type="auto"/>
+        <w:tblLook w:val="04A0" w:firstRow="1" w:lastRow="0" w:firstColumn="1" w:lastColumn="0" w:noHBand="0" w:noVBand="1"/>
+      </w:tblPr>
+      <w:tblGrid>
+        <w:gridCol w:w="3867"/>
+        <w:gridCol w:w="3346"/>
+        <w:gridCol w:w="1127"/>
+        <w:gridCol w:w="1010"/>
+      </w:tblGrid>
+      <w:tr>
+        <w:tc>
+          <w:tcPr>
+            <w:tcW w:w="3936" w:type="dxa"/>
+            <w:tcBorders>
+              <w:top w:val="single" w:sz="4" w:space="0" w:color="auto"/>
+              <w:left w:val="single" w:sz="4" w:space="0" w:color="auto"/>
+              <w:bottom w:val="single" w:sz="4" w:space="0" w:color="auto"/>
+              <w:right w:val="single" w:sz="4" w:space="0" w:color="auto"/>
+            </w:tcBorders>
+            <w:hideMark/>
+          </w:tcPr>
+          <w:p>
+            <w:r>
+              <w:t>Quality Expectations</w:t>
+            </w:r>
+          </w:p>
+        </w:tc>
+        <w:tc>
+          <w:tcPr>
+            <w:tcW w:w="3402" w:type="dxa"/>
+            <w:tcBorders>
+              <w:top w:val="single" w:sz="4" w:space="0" w:color="auto"/>
+              <w:left w:val="single" w:sz="4" w:space="0" w:color="auto"/>
+              <w:bottom w:val="single" w:sz="4" w:space="0" w:color="auto"/>
+              <w:right w:val="single" w:sz="4" w:space="0" w:color="auto"/>
+            </w:tcBorders>
+            <w:hideMark/>
+          </w:tcPr>
+          <w:p>
+            <w:proofErr w:type="spellStart"/>
+            <w:r>
+              <w:t>Installability</w:t>
+            </w:r>
+            <w:proofErr w:type="spellEnd"/>
+          </w:p>
+        </w:tc>
+        <w:tc>
+          <w:tcPr>
+            <w:tcW w:w="1134" w:type="dxa"/>
+            <w:tcBorders>
+              <w:top w:val="single" w:sz="4" w:space="0" w:color="auto"/>
+              <w:left w:val="single" w:sz="4" w:space="0" w:color="auto"/>
+              <w:bottom w:val="single" w:sz="4" w:space="0" w:color="auto"/>
+              <w:right w:val="single" w:sz="4" w:space="0" w:color="auto"/>
+            </w:tcBorders>
+            <w:hideMark/>
+          </w:tcPr>
+          <w:p>
+            <w:r>
+              <w:t>Priority</w:t>
+            </w:r>
+          </w:p>
+        </w:tc>
+        <w:tc>
+          <w:tcPr>
+            <w:tcW w:w="1028" w:type="dxa"/>
+            <w:tcBorders>
+              <w:top w:val="single" w:sz="4" w:space="0" w:color="auto"/>
+              <w:left w:val="single" w:sz="4" w:space="0" w:color="auto"/>
+              <w:bottom w:val="single" w:sz="4" w:space="0" w:color="auto"/>
+              <w:right w:val="single" w:sz="4" w:space="0" w:color="auto"/>
+            </w:tcBorders>
+            <w:hideMark/>
+          </w:tcPr>
+          <w:p>
+            <w:r>
+              <w:t>H</w:t>
+            </w:r>
+          </w:p>
+        </w:tc>
+      </w:tr>
+      <w:tr>
+        <w:tc>
+          <w:tcPr>
+            <w:tcW w:w="3936" w:type="dxa"/>
+            <w:tcBorders>
+              <w:top w:val="single" w:sz="4" w:space="0" w:color="auto"/>
+              <w:left w:val="single" w:sz="4" w:space="0" w:color="auto"/>
+              <w:bottom w:val="single" w:sz="4" w:space="0" w:color="auto"/>
+              <w:right w:val="single" w:sz="4" w:space="0" w:color="auto"/>
+            </w:tcBorders>
+            <w:hideMark/>
+          </w:tcPr>
+          <w:p>
+            <w:r>
+              <w:t>Acceptance Method</w:t>
+            </w:r>
+          </w:p>
+        </w:tc>
+        <w:tc>
+          <w:tcPr>
+            <w:tcW w:w="5564" w:type="dxa"/>
+            <w:gridSpan w:val="3"/>
+            <w:tcBorders>
+              <w:top w:val="single" w:sz="4" w:space="0" w:color="auto"/>
+              <w:left w:val="single" w:sz="4" w:space="0" w:color="auto"/>
+              <w:bottom w:val="single" w:sz="4" w:space="0" w:color="auto"/>
+              <w:right w:val="single" w:sz="4" w:space="0" w:color="auto"/>
+            </w:tcBorders>
+            <w:hideMark/>
+          </w:tcPr>
+          <w:p>
+            <w:r>
+              <w:t>Use of Maven</w:t>
+            </w:r>
+          </w:p>
+        </w:tc>
+      </w:tr>
+      <w:tr>
+        <w:tc>
+          <w:tcPr>
+            <w:tcW w:w="3936" w:type="dxa"/>
+            <w:tcBorders>
+              <w:top w:val="single" w:sz="4" w:space="0" w:color="auto"/>
+              <w:left w:val="single" w:sz="4" w:space="0" w:color="auto"/>
+              <w:bottom w:val="single" w:sz="4" w:space="0" w:color="auto"/>
+              <w:right w:val="single" w:sz="4" w:space="0" w:color="auto"/>
+            </w:tcBorders>
+            <w:hideMark/>
+          </w:tcPr>
+          <w:p>
+            <w:r>
+              <w:t xml:space="preserve">Tolerance </w:t>
+            </w:r>
+          </w:p>
+        </w:tc>
+        <w:tc>
+          <w:tcPr>
+            <w:tcW w:w="5564" w:type="dxa"/>
+            <w:gridSpan w:val="3"/>
+            <w:tcBorders>
+              <w:top w:val="single" w:sz="4" w:space="0" w:color="auto"/>
+              <w:left w:val="single" w:sz="4" w:space="0" w:color="auto"/>
+              <w:bottom w:val="single" w:sz="4" w:space="0" w:color="auto"/>
+              <w:right w:val="single" w:sz="4" w:space="0" w:color="auto"/>
+            </w:tcBorders>
+          </w:tcPr>
+          <w:p/>
+        </w:tc>
+      </w:tr>
+      <w:tr>
+        <w:tc>
+          <w:tcPr>
+            <w:tcW w:w="3936" w:type="dxa"/>
+            <w:tcBorders>
+              <w:top w:val="single" w:sz="4" w:space="0" w:color="auto"/>
+              <w:left w:val="single" w:sz="4" w:space="0" w:color="auto"/>
+              <w:bottom w:val="single" w:sz="4" w:space="0" w:color="auto"/>
+              <w:right w:val="single" w:sz="4" w:space="0" w:color="auto"/>
+            </w:tcBorders>
+            <w:hideMark/>
+          </w:tcPr>
+          <w:p>
+            <w:r>
+              <w:t>Acceptance Responsible</w:t>
+            </w:r>
+          </w:p>
+        </w:tc>
+        <w:tc>
+          <w:tcPr>
+            <w:tcW w:w="5564" w:type="dxa"/>
+            <w:gridSpan w:val="3"/>
+            <w:tcBorders>
+              <w:top w:val="single" w:sz="4" w:space="0" w:color="auto"/>
+              <w:left w:val="single" w:sz="4" w:space="0" w:color="auto"/>
+              <w:bottom w:val="single" w:sz="4" w:space="0" w:color="auto"/>
+              <w:right w:val="single" w:sz="4" w:space="0" w:color="auto"/>
+            </w:tcBorders>
+          </w:tcPr>
+          <w:p/>
+        </w:tc>
+      </w:tr>
+    </w:tbl>
+    <w:p>
+      <w:pPr>
+        <w:pStyle w:val="Listeafsnit"/>
+      </w:pPr>
+    </w:p>
+    <w:tbl>
+      <w:tblPr>
+        <w:tblStyle w:val="Tabel-Gitter"/>
+        <w:tblW w:w="0" w:type="auto"/>
+        <w:tblLook w:val="04A0" w:firstRow="1" w:lastRow="0" w:firstColumn="1" w:lastColumn="0" w:noHBand="0" w:noVBand="1"/>
+      </w:tblPr>
+      <w:tblGrid>
+        <w:gridCol w:w="3870"/>
+        <w:gridCol w:w="3345"/>
+        <w:gridCol w:w="1127"/>
+        <w:gridCol w:w="1008"/>
+      </w:tblGrid>
+      <w:tr>
+        <w:tc>
+          <w:tcPr>
+            <w:tcW w:w="3936" w:type="dxa"/>
+            <w:tcBorders>
+              <w:top w:val="single" w:sz="4" w:space="0" w:color="auto"/>
+              <w:left w:val="single" w:sz="4" w:space="0" w:color="auto"/>
+              <w:bottom w:val="single" w:sz="4" w:space="0" w:color="auto"/>
+              <w:right w:val="single" w:sz="4" w:space="0" w:color="auto"/>
+            </w:tcBorders>
+            <w:hideMark/>
+          </w:tcPr>
+          <w:p>
+            <w:r>
+              <w:t>Quality Expectations</w:t>
+            </w:r>
+          </w:p>
+        </w:tc>
+        <w:tc>
+          <w:tcPr>
+            <w:tcW w:w="3402" w:type="dxa"/>
+            <w:tcBorders>
+              <w:top w:val="single" w:sz="4" w:space="0" w:color="auto"/>
+              <w:left w:val="single" w:sz="4" w:space="0" w:color="auto"/>
+              <w:bottom w:val="single" w:sz="4" w:space="0" w:color="auto"/>
+              <w:right w:val="single" w:sz="4" w:space="0" w:color="auto"/>
+            </w:tcBorders>
+            <w:hideMark/>
+          </w:tcPr>
+          <w:p>
+            <w:r>
+              <w:t>Findability</w:t>
+            </w:r>
+          </w:p>
+        </w:tc>
+        <w:tc>
+          <w:tcPr>
+            <w:tcW w:w="1134" w:type="dxa"/>
+            <w:tcBorders>
+              <w:top w:val="single" w:sz="4" w:space="0" w:color="auto"/>
+              <w:left w:val="single" w:sz="4" w:space="0" w:color="auto"/>
+              <w:bottom w:val="single" w:sz="4" w:space="0" w:color="auto"/>
+              <w:right w:val="single" w:sz="4" w:space="0" w:color="auto"/>
+            </w:tcBorders>
+            <w:hideMark/>
+          </w:tcPr>
+          <w:p>
+            <w:r>
+              <w:t>Priority</w:t>
+            </w:r>
+          </w:p>
+        </w:tc>
+        <w:tc>
+          <w:tcPr>
+            <w:tcW w:w="1028" w:type="dxa"/>
+            <w:tcBorders>
+              <w:top w:val="single" w:sz="4" w:space="0" w:color="auto"/>
+              <w:left w:val="single" w:sz="4" w:space="0" w:color="auto"/>
+              <w:bottom w:val="single" w:sz="4" w:space="0" w:color="auto"/>
+              <w:right w:val="single" w:sz="4" w:space="0" w:color="auto"/>
+            </w:tcBorders>
+          </w:tcPr>
+          <w:p/>
+        </w:tc>
+      </w:tr>
+      <w:tr>
+        <w:tc>
+          <w:tcPr>
+            <w:tcW w:w="3936" w:type="dxa"/>
+            <w:tcBorders>
+              <w:top w:val="single" w:sz="4" w:space="0" w:color="auto"/>
+              <w:left w:val="single" w:sz="4" w:space="0" w:color="auto"/>
+              <w:bottom w:val="single" w:sz="4" w:space="0" w:color="auto"/>
+              <w:right w:val="single" w:sz="4" w:space="0" w:color="auto"/>
+            </w:tcBorders>
+            <w:hideMark/>
+          </w:tcPr>
+          <w:p>
+            <w:r>
+              <w:t>Acceptance Method</w:t>
+            </w:r>
+          </w:p>
+        </w:tc>
+        <w:tc>
+          <w:tcPr>
+            <w:tcW w:w="5564" w:type="dxa"/>
+            <w:gridSpan w:val="3"/>
+            <w:tcBorders>
+              <w:top w:val="single" w:sz="4" w:space="0" w:color="auto"/>
+              <w:left w:val="single" w:sz="4" w:space="0" w:color="auto"/>
+              <w:bottom w:val="single" w:sz="4" w:space="0" w:color="auto"/>
+              <w:right w:val="single" w:sz="4" w:space="0" w:color="auto"/>
+            </w:tcBorders>
+            <w:hideMark/>
+          </w:tcPr>
+          <w:p>
+            <w:r>
+              <w:t>Search engine optimization</w:t>
+            </w:r>
+          </w:p>
+        </w:tc>
+      </w:tr>
+      <w:tr>
+        <w:tc>
+          <w:tcPr>
+            <w:tcW w:w="3936" w:type="dxa"/>
+            <w:tcBorders>
+              <w:top w:val="single" w:sz="4" w:space="0" w:color="auto"/>
+              <w:left w:val="single" w:sz="4" w:space="0" w:color="auto"/>
+              <w:bottom w:val="single" w:sz="4" w:space="0" w:color="auto"/>
+              <w:right w:val="single" w:sz="4" w:space="0" w:color="auto"/>
+            </w:tcBorders>
+            <w:hideMark/>
+          </w:tcPr>
+          <w:p>
+            <w:r>
+              <w:t xml:space="preserve">Tolerance </w:t>
+            </w:r>
+          </w:p>
+        </w:tc>
+        <w:tc>
+          <w:tcPr>
+            <w:tcW w:w="5564" w:type="dxa"/>
+            <w:gridSpan w:val="3"/>
+            <w:tcBorders>
+              <w:top w:val="single" w:sz="4" w:space="0" w:color="auto"/>
+              <w:left w:val="single" w:sz="4" w:space="0" w:color="auto"/>
+              <w:bottom w:val="single" w:sz="4" w:space="0" w:color="auto"/>
+              <w:right w:val="single" w:sz="4" w:space="0" w:color="auto"/>
+            </w:tcBorders>
+          </w:tcPr>
+          <w:p/>
+        </w:tc>
+      </w:tr>
+      <w:tr>
+        <w:tc>
+          <w:tcPr>
+            <w:tcW w:w="3936" w:type="dxa"/>
+            <w:tcBorders>
+              <w:top w:val="single" w:sz="4" w:space="0" w:color="auto"/>
+              <w:left w:val="single" w:sz="4" w:space="0" w:color="auto"/>
+              <w:bottom w:val="single" w:sz="4" w:space="0" w:color="auto"/>
+              <w:right w:val="single" w:sz="4" w:space="0" w:color="auto"/>
+            </w:tcBorders>
+            <w:hideMark/>
+          </w:tcPr>
+          <w:p>
+            <w:r>
+              <w:t>Acceptance Responsible</w:t>
+            </w:r>
+          </w:p>
+        </w:tc>
+        <w:tc>
+          <w:tcPr>
+            <w:tcW w:w="5564" w:type="dxa"/>
+            <w:gridSpan w:val="3"/>
+            <w:tcBorders>
+              <w:top w:val="single" w:sz="4" w:space="0" w:color="auto"/>
+              <w:left w:val="single" w:sz="4" w:space="0" w:color="auto"/>
+              <w:bottom w:val="single" w:sz="4" w:space="0" w:color="auto"/>
+              <w:right w:val="single" w:sz="4" w:space="0" w:color="auto"/>
+            </w:tcBorders>
+          </w:tcPr>
+          <w:p/>
+        </w:tc>
+      </w:tr>
+    </w:tbl>
+    <w:p>
+      <w:pPr>
+        <w:pStyle w:val="Listeafsnit"/>
+      </w:pPr>
+    </w:p>
+    <w:tbl>
+      <w:tblPr>
+        <w:tblStyle w:val="Tabel-Gitter"/>
+        <w:tblW w:w="0" w:type="auto"/>
+        <w:tblLook w:val="04A0" w:firstRow="1" w:lastRow="0" w:firstColumn="1" w:lastColumn="0" w:noHBand="0" w:noVBand="1"/>
+      </w:tblPr>
+      <w:tblGrid>
+        <w:gridCol w:w="3871"/>
+        <w:gridCol w:w="3344"/>
+        <w:gridCol w:w="1127"/>
+        <w:gridCol w:w="1008"/>
+      </w:tblGrid>
+      <w:tr>
+        <w:tc>
+          <w:tcPr>
+            <w:tcW w:w="3936" w:type="dxa"/>
+            <w:tcBorders>
+              <w:top w:val="single" w:sz="4" w:space="0" w:color="auto"/>
+              <w:left w:val="single" w:sz="4" w:space="0" w:color="auto"/>
+              <w:bottom w:val="single" w:sz="4" w:space="0" w:color="auto"/>
+              <w:right w:val="single" w:sz="4" w:space="0" w:color="auto"/>
+            </w:tcBorders>
+            <w:hideMark/>
+          </w:tcPr>
+          <w:p>
+            <w:r>
+              <w:t>Quality Expectations</w:t>
+            </w:r>
+          </w:p>
+        </w:tc>
+        <w:tc>
+          <w:tcPr>
+            <w:tcW w:w="3402" w:type="dxa"/>
+            <w:tcBorders>
+              <w:top w:val="single" w:sz="4" w:space="0" w:color="auto"/>
+              <w:left w:val="single" w:sz="4" w:space="0" w:color="auto"/>
+              <w:bottom w:val="single" w:sz="4" w:space="0" w:color="auto"/>
+              <w:right w:val="single" w:sz="4" w:space="0" w:color="auto"/>
+            </w:tcBorders>
+            <w:hideMark/>
+          </w:tcPr>
+          <w:p>
+            <w:r>
+              <w:t>Download speed</w:t>
+            </w:r>
+          </w:p>
+        </w:tc>
+        <w:tc>
+          <w:tcPr>
+            <w:tcW w:w="1134" w:type="dxa"/>
+            <w:tcBorders>
+              <w:top w:val="single" w:sz="4" w:space="0" w:color="auto"/>
+              <w:left w:val="single" w:sz="4" w:space="0" w:color="auto"/>
+              <w:bottom w:val="single" w:sz="4" w:space="0" w:color="auto"/>
+              <w:right w:val="single" w:sz="4" w:space="0" w:color="auto"/>
+            </w:tcBorders>
+            <w:hideMark/>
+          </w:tcPr>
+          <w:p>
+            <w:r>
+              <w:t>Priority</w:t>
+            </w:r>
+          </w:p>
+        </w:tc>
+        <w:tc>
+          <w:tcPr>
+            <w:tcW w:w="1028" w:type="dxa"/>
+            <w:tcBorders>
+              <w:top w:val="single" w:sz="4" w:space="0" w:color="auto"/>
+              <w:left w:val="single" w:sz="4" w:space="0" w:color="auto"/>
+              <w:bottom w:val="single" w:sz="4" w:space="0" w:color="auto"/>
+              <w:right w:val="single" w:sz="4" w:space="0" w:color="auto"/>
+            </w:tcBorders>
+          </w:tcPr>
+          <w:p/>
+        </w:tc>
+      </w:tr>
+      <w:tr>
+        <w:tc>
+          <w:tcPr>
+            <w:tcW w:w="3936" w:type="dxa"/>
+            <w:tcBorders>
+              <w:top w:val="single" w:sz="4" w:space="0" w:color="auto"/>
+              <w:left w:val="single" w:sz="4" w:space="0" w:color="auto"/>
+              <w:bottom w:val="single" w:sz="4" w:space="0" w:color="auto"/>
+              <w:right w:val="single" w:sz="4" w:space="0" w:color="auto"/>
+            </w:tcBorders>
+            <w:hideMark/>
+          </w:tcPr>
+          <w:p>
+            <w:r>
+              <w:t>Acceptance Method</w:t>
+            </w:r>
+          </w:p>
+        </w:tc>
+        <w:tc>
+          <w:tcPr>
+            <w:tcW w:w="5564" w:type="dxa"/>
+            <w:gridSpan w:val="3"/>
+            <w:tcBorders>
+              <w:top w:val="single" w:sz="4" w:space="0" w:color="auto"/>
+              <w:left w:val="single" w:sz="4" w:space="0" w:color="auto"/>
+              <w:bottom w:val="single" w:sz="4" w:space="0" w:color="auto"/>
+              <w:right w:val="single" w:sz="4" w:space="0" w:color="auto"/>
+            </w:tcBorders>
+            <w:hideMark/>
+          </w:tcPr>
+          <w:p>
+            <w:r>
+              <w:t>Minimize HTTP requests, reduce server response time, optimize images</w:t>
+            </w:r>
+          </w:p>
+        </w:tc>
+      </w:tr>
+      <w:tr>
+        <w:tc>
+          <w:tcPr>
+            <w:tcW w:w="3936" w:type="dxa"/>
+            <w:tcBorders>
+              <w:top w:val="single" w:sz="4" w:space="0" w:color="auto"/>
+              <w:left w:val="single" w:sz="4" w:space="0" w:color="auto"/>
+              <w:bottom w:val="single" w:sz="4" w:space="0" w:color="auto"/>
+              <w:right w:val="single" w:sz="4" w:space="0" w:color="auto"/>
+            </w:tcBorders>
+            <w:hideMark/>
+          </w:tcPr>
+          <w:p>
+            <w:r>
+              <w:t xml:space="preserve">Tolerance </w:t>
+            </w:r>
+          </w:p>
+        </w:tc>
+        <w:tc>
+          <w:tcPr>
+            <w:tcW w:w="5564" w:type="dxa"/>
+            <w:gridSpan w:val="3"/>
+            <w:tcBorders>
+              <w:top w:val="single" w:sz="4" w:space="0" w:color="auto"/>
+              <w:left w:val="single" w:sz="4" w:space="0" w:color="auto"/>
+              <w:bottom w:val="single" w:sz="4" w:space="0" w:color="auto"/>
+              <w:right w:val="single" w:sz="4" w:space="0" w:color="auto"/>
+            </w:tcBorders>
+          </w:tcPr>
+          <w:p/>
+        </w:tc>
+      </w:tr>
+      <w:tr>
+        <w:tc>
+          <w:tcPr>
+            <w:tcW w:w="3936" w:type="dxa"/>
+            <w:tcBorders>
+              <w:top w:val="single" w:sz="4" w:space="0" w:color="auto"/>
+              <w:left w:val="single" w:sz="4" w:space="0" w:color="auto"/>
+              <w:bottom w:val="single" w:sz="4" w:space="0" w:color="auto"/>
+              <w:right w:val="single" w:sz="4" w:space="0" w:color="auto"/>
+            </w:tcBorders>
+            <w:hideMark/>
+          </w:tcPr>
+          <w:p>
+            <w:r>
+              <w:t>Acceptance Responsible</w:t>
+            </w:r>
+          </w:p>
+        </w:tc>
+        <w:tc>
+          <w:tcPr>
+            <w:tcW w:w="5564" w:type="dxa"/>
+            <w:gridSpan w:val="3"/>
+            <w:tcBorders>
+              <w:top w:val="single" w:sz="4" w:space="0" w:color="auto"/>
+              <w:left w:val="single" w:sz="4" w:space="0" w:color="auto"/>
+              <w:bottom w:val="single" w:sz="4" w:space="0" w:color="auto"/>
+              <w:right w:val="single" w:sz="4" w:space="0" w:color="auto"/>
+            </w:tcBorders>
+          </w:tcPr>
+          <w:p/>
+        </w:tc>
+      </w:tr>
+    </w:tbl>
     <w:p/>
     <w:p>
       <w:pPr>
@@ -4806,6 +6170,11 @@
         <w:t>Configuration Management Strategy</w:t>
       </w:r>
       <w:bookmarkEnd w:id="33"/>
+    </w:p>
+    <w:p>
+      <w:r>
+        <w:t>We use GitHub as configuration management tool</w:t>
+      </w:r>
     </w:p>
     <w:p/>
     <w:p>
@@ -4823,7 +6192,23 @@
       </w:r>
       <w:bookmarkEnd w:id="34"/>
     </w:p>
-    <w:p/>
+    <w:bookmarkStart w:id="35" w:name="_MON_1518595898"/>
+    <w:bookmarkEnd w:id="35"/>
+    <w:p>
+      <w:r>
+        <w:object w:dxaOrig="1541" w:dyaOrig="998">
+          <v:shape id="_x0000_i1026" type="#_x0000_t75" style="width:77.25pt;height:50.25pt" o:ole="">
+            <v:imagedata r:id="rId12" o:title=""/>
+          </v:shape>
+          <o:OLEObject Type="Embed" ProgID="Word.Document.12" ShapeID="_x0000_i1026" DrawAspect="Icon" ObjectID="_1518598690" r:id="rId13">
+            <o:FieldCodes>\s</o:FieldCodes>
+          </o:OLEObject>
+        </w:object>
+      </w:r>
+      <w:r>
+        <w:t xml:space="preserve"> Double click on icon to open embedded document.</w:t>
+      </w:r>
+    </w:p>
     <w:p/>
     <w:p>
       <w:pPr>
@@ -4833,21 +6218,21 @@
           <w:numId w:val="1"/>
         </w:numPr>
       </w:pPr>
-      <w:bookmarkStart w:id="35" w:name="_Toc444824207"/>
+      <w:bookmarkStart w:id="36" w:name="_Toc444824207"/>
       <w:r>
         <w:t>Communication Management Strategy</w:t>
       </w:r>
-      <w:bookmarkEnd w:id="35"/>
+      <w:bookmarkEnd w:id="36"/>
     </w:p>
-    <w:bookmarkStart w:id="36" w:name="_MON_1518562222"/>
-    <w:bookmarkEnd w:id="36"/>
+    <w:bookmarkStart w:id="37" w:name="_MON_1518562222"/>
+    <w:bookmarkEnd w:id="37"/>
     <w:p>
       <w:r>
         <w:object w:dxaOrig="1541" w:dyaOrig="998">
-          <v:shape id="_x0000_i1039" type="#_x0000_t75" style="width:77pt;height:50.25pt" o:ole="">
-            <v:imagedata r:id="rId12" o:title=""/>
+          <v:shape id="_x0000_i1027" type="#_x0000_t75" style="width:77.25pt;height:50.25pt" o:ole="">
+            <v:imagedata r:id="rId14" o:title=""/>
           </v:shape>
-          <o:OLEObject Type="Embed" ProgID="Word.Document.12" ShapeID="_x0000_i1039" DrawAspect="Icon" ObjectID="_1518566097" r:id="rId13">
+          <o:OLEObject Type="Embed" ProgID="Word.Document.12" ShapeID="_x0000_i1027" DrawAspect="Icon" ObjectID="_1518598691" r:id="rId15">
             <o:FieldCodes>\s</o:FieldCodes>
           </o:OLEObject>
         </w:object>
@@ -4870,13 +6255,27 @@
           <w:numId w:val="1"/>
         </w:numPr>
       </w:pPr>
-      <w:bookmarkStart w:id="37" w:name="_Toc444824208"/>
+      <w:bookmarkStart w:id="38" w:name="_Toc444824208"/>
       <w:r>
         <w:t>Project Plan</w:t>
       </w:r>
-      <w:bookmarkEnd w:id="37"/>
+      <w:bookmarkEnd w:id="38"/>
     </w:p>
-    <w:p/>
+    <w:p>
+      <w:pPr>
+        <w:rPr>
+          <w:rStyle w:val="Kraftighenvisning"/>
+          <w:color w:val="FF0000"/>
+        </w:rPr>
+      </w:pPr>
+      <w:r>
+        <w:rPr>
+          <w:rStyle w:val="Kraftighenvisning"/>
+          <w:color w:val="FF0000"/>
+        </w:rPr>
+        <w:t>Under Construction</w:t>
+      </w:r>
+    </w:p>
     <w:p>
       <w:pPr>
         <w:pStyle w:val="Overskrift1"/>
@@ -4885,40 +6284,51 @@
           <w:numId w:val="1"/>
         </w:numPr>
       </w:pPr>
-      <w:bookmarkStart w:id="38" w:name="_Toc444824209"/>
+      <w:bookmarkStart w:id="39" w:name="_Toc444824209"/>
       <w:r>
         <w:t>Project Controls</w:t>
       </w:r>
-      <w:bookmarkEnd w:id="38"/>
+      <w:bookmarkEnd w:id="39"/>
     </w:p>
     <w:p>
+      <w:pPr>
+        <w:pStyle w:val="Listeafsnit"/>
+        <w:numPr>
+          <w:ilvl w:val="0"/>
+          <w:numId w:val="17"/>
+        </w:numPr>
+      </w:pPr>
       <w:r>
-        <w:rPr>
-          <w:rFonts w:ascii="Arial" w:hAnsi="Arial" w:cs="Arial"/>
-          <w:color w:val="FF0000"/>
-        </w:rPr>
-        <w:t>[</w:t>
+        <w:t>Progress reporting occur on the Skype Weekly Meetings</w:t>
       </w:r>
-      <w:proofErr w:type="spellStart"/>
+    </w:p>
+    <w:p>
+      <w:pPr>
+        <w:pStyle w:val="Listeafsnit"/>
+        <w:numPr>
+          <w:ilvl w:val="0"/>
+          <w:numId w:val="17"/>
+        </w:numPr>
+      </w:pPr>
       <w:r>
-        <w:rPr>
-          <w:rFonts w:ascii="Arial" w:hAnsi="Arial" w:cs="Arial"/>
-          <w:color w:val="FF0000"/>
-        </w:rPr>
-        <w:t>Summarising</w:t>
+        <w:t>Risk reporting occur on the Skype Weekly Meeting</w:t>
       </w:r>
-      <w:proofErr w:type="spellEnd"/>
+    </w:p>
+    <w:p>
+      <w:pPr>
+        <w:pStyle w:val="Listeafsnit"/>
+        <w:numPr>
+          <w:ilvl w:val="0"/>
+          <w:numId w:val="17"/>
+        </w:numPr>
+      </w:pPr>
       <w:r>
-        <w:rPr>
-          <w:rFonts w:ascii="Arial" w:hAnsi="Arial" w:cs="Arial"/>
-          <w:color w:val="FF0000"/>
-        </w:rPr>
-        <w:t xml:space="preserve"> the project level controls such as stage boundaries, agreed tolerances, monitoring and reporting]</w:t>
+        <w:t>Change negotiation occur during Sprint Planning</w:t>
       </w:r>
     </w:p>
     <w:sectPr>
-      <w:headerReference w:type="default" r:id="rId14"/>
-      <w:footerReference w:type="default" r:id="rId15"/>
+      <w:headerReference w:type="default" r:id="rId16"/>
+      <w:footerReference w:type="default" r:id="rId17"/>
       <w:pgSz w:w="12240" w:h="15840"/>
       <w:pgMar w:top="1440" w:right="1440" w:bottom="1440" w:left="1440" w:header="708" w:footer="708" w:gutter="0"/>
       <w:pgNumType w:start="0"/>
@@ -5047,7 +6457,7 @@
                   <w:noProof/>
                   <w:lang w:val="da-DK"/>
                 </w:rPr>
-                <w:t>6</w:t>
+                <w:t>2</w:t>
               </w:r>
               <w:r>
                 <w:fldChar w:fldCharType="end"/>
@@ -5140,7 +6550,7 @@
   <w:abstractNum w:abstractNumId="0" w15:restartNumberingAfterBreak="0">
     <w:nsid w:val="02856006"/>
     <w:multiLevelType w:val="hybridMultilevel"/>
-    <w:tmpl w:val="0FC42C88"/>
+    <w:tmpl w:val="BD48FD50"/>
     <w:lvl w:ilvl="0" w:tplc="041D0001">
       <w:start w:val="1"/>
       <w:numFmt w:val="bullet"/>
@@ -7303,7 +8713,7 @@
     <w:lsdException w:name="Table Web 2" w:semiHidden="1" w:unhideWhenUsed="1"/>
     <w:lsdException w:name="Table Web 3" w:semiHidden="1" w:unhideWhenUsed="1"/>
     <w:lsdException w:name="Balloon Text" w:semiHidden="1" w:unhideWhenUsed="1"/>
-    <w:lsdException w:name="Table Grid" w:uiPriority="39"/>
+    <w:lsdException w:name="Table Grid" w:uiPriority="59"/>
     <w:lsdException w:name="Table Theme" w:semiHidden="1" w:unhideWhenUsed="1"/>
     <w:lsdException w:name="Placeholder Text" w:semiHidden="1"/>
     <w:lsdException w:name="No Spacing" w:uiPriority="1" w:qFormat="1"/>
@@ -7849,6 +9259,54 @@
       <w:rFonts w:eastAsiaTheme="minorEastAsia"/>
     </w:rPr>
   </w:style>
+  <w:style w:type="table" w:styleId="Tabel-Gitter">
+    <w:name w:val="Table Grid"/>
+    <w:basedOn w:val="Tabel-Normal"/>
+    <w:uiPriority w:val="59"/>
+    <w:rsid w:val="006B04AF"/>
+    <w:pPr>
+      <w:spacing w:after="0" w:line="240" w:lineRule="auto"/>
+    </w:pPr>
+    <w:rPr>
+      <w:rFonts w:eastAsiaTheme="minorEastAsia"/>
+    </w:rPr>
+    <w:tblPr>
+      <w:tblBorders>
+        <w:top w:val="single" w:sz="4" w:space="0" w:color="auto"/>
+        <w:left w:val="single" w:sz="4" w:space="0" w:color="auto"/>
+        <w:bottom w:val="single" w:sz="4" w:space="0" w:color="auto"/>
+        <w:right w:val="single" w:sz="4" w:space="0" w:color="auto"/>
+        <w:insideH w:val="single" w:sz="4" w:space="0" w:color="auto"/>
+        <w:insideV w:val="single" w:sz="4" w:space="0" w:color="auto"/>
+      </w:tblBorders>
+    </w:tblPr>
+  </w:style>
+  <w:style w:type="character" w:styleId="Kraftigfremhvning">
+    <w:name w:val="Intense Emphasis"/>
+    <w:basedOn w:val="Standardskrifttypeiafsnit"/>
+    <w:uiPriority w:val="21"/>
+    <w:qFormat/>
+    <w:rsid w:val="00115A88"/>
+    <w:rPr>
+      <w:i/>
+      <w:iCs/>
+      <w:color w:val="5B9BD5" w:themeColor="accent1"/>
+    </w:rPr>
+  </w:style>
+  <w:style w:type="character" w:styleId="Kraftighenvisning">
+    <w:name w:val="Intense Reference"/>
+    <w:basedOn w:val="Standardskrifttypeiafsnit"/>
+    <w:uiPriority w:val="32"/>
+    <w:qFormat/>
+    <w:rsid w:val="00115A88"/>
+    <w:rPr>
+      <w:b/>
+      <w:bCs/>
+      <w:smallCaps/>
+      <w:color w:val="5B9BD5" w:themeColor="accent1"/>
+      <w:spacing w:val="5"/>
+    </w:rPr>
+  </w:style>
 </w:styles>
 </file>
 
@@ -8118,7 +9576,7 @@
 </file>
 
 <file path=customXml/itemProps1.xml><?xml version="1.0" encoding="utf-8"?>
-<ds:datastoreItem xmlns:ds="http://schemas.openxmlformats.org/officeDocument/2006/customXml" ds:itemID="{5F7BC39F-89F3-4A81-BDE5-BC5E8A35905D}">
+<ds:datastoreItem xmlns:ds="http://schemas.openxmlformats.org/officeDocument/2006/customXml" ds:itemID="{09AC10FE-3292-441D-B326-B473C2E9EF40}">
   <ds:schemaRefs>
     <ds:schemaRef ds:uri="http://schemas.openxmlformats.org/officeDocument/2006/bibliography"/>
   </ds:schemaRefs>

</xml_diff>

<commit_message>
small change in PID, objective prototype instead of complete system
</commit_message>
<xml_diff>
--- a/Documentation/ProjetInitiationDocument.docx
+++ b/Documentation/ProjetInitiationDocument.docx
@@ -10868,10 +10868,10 @@
         <w:rPr>
           <w:b/>
         </w:rPr>
-        <w:t>The outcome shall be an online learning platform.</w:t>
-      </w:r>
-      <w:r>
-        <w:t xml:space="preserve"> The aim is to develop a learning platform directed to Arabic audiences allowing students, ordinary people to learn and test their abilities on the subjects provided by the platform. Not only will the normal people learn and develop skills through this platform but the universities and schools will have the benefit of variety in learning methods for their students, giving them the advantage of going through study materials on their own pace and time.</w:t>
+        <w:t>The outcome shall be a prototype of an online learning platform.</w:t>
+      </w:r>
+      <w:r>
+        <w:t xml:space="preserve"> The prototype shall have the core functions for a student user. </w:t>
       </w:r>
     </w:p>
     <w:p>
@@ -10886,6 +10886,8 @@
           <w:b/>
         </w:rPr>
       </w:pPr>
+      <w:bookmarkStart w:id="15" w:name="_GoBack"/>
+      <w:bookmarkEnd w:id="15"/>
       <w:r>
         <w:rPr>
           <w:b/>
@@ -10955,11 +10957,11 @@
           <w:numId w:val="1"/>
         </w:numPr>
       </w:pPr>
-      <w:bookmarkStart w:id="15" w:name="_Toc446010606"/>
+      <w:bookmarkStart w:id="16" w:name="_Toc446010606"/>
       <w:r>
         <w:t>Project Approach</w:t>
       </w:r>
-      <w:bookmarkEnd w:id="15"/>
+      <w:bookmarkEnd w:id="16"/>
     </w:p>
     <w:p/>
     <w:p>
@@ -10970,13 +10972,13 @@
           <w:numId w:val="1"/>
         </w:numPr>
       </w:pPr>
-      <w:bookmarkStart w:id="16" w:name="_Toc446010607"/>
-      <w:bookmarkStart w:id="17" w:name="_Toc444690577"/>
+      <w:bookmarkStart w:id="17" w:name="_Toc446010607"/>
+      <w:bookmarkStart w:id="18" w:name="_Toc444690577"/>
       <w:r>
         <w:t>Purpose</w:t>
       </w:r>
-      <w:bookmarkEnd w:id="16"/>
       <w:bookmarkEnd w:id="17"/>
+      <w:bookmarkEnd w:id="18"/>
     </w:p>
     <w:p>
       <w:pPr>
@@ -11009,13 +11011,13 @@
           <w:numId w:val="6"/>
         </w:numPr>
       </w:pPr>
-      <w:bookmarkStart w:id="18" w:name="_Toc446010608"/>
-      <w:bookmarkStart w:id="19" w:name="_Toc444690578"/>
+      <w:bookmarkStart w:id="19" w:name="_Toc446010608"/>
+      <w:bookmarkStart w:id="20" w:name="_Toc444690578"/>
       <w:r>
         <w:t>Project Constrains</w:t>
       </w:r>
-      <w:bookmarkEnd w:id="18"/>
       <w:bookmarkEnd w:id="19"/>
+      <w:bookmarkEnd w:id="20"/>
     </w:p>
     <w:p/>
     <w:p>
@@ -11023,17 +11025,17 @@
         <w:pStyle w:val="Heading3"/>
         <w:ind w:left="360"/>
       </w:pPr>
-      <w:bookmarkStart w:id="20" w:name="_Toc446010609"/>
-      <w:bookmarkStart w:id="21" w:name="_Toc444690579"/>
-      <w:bookmarkStart w:id="22" w:name="_Toc444116424"/>
-      <w:bookmarkStart w:id="23" w:name="_Toc443990229"/>
+      <w:bookmarkStart w:id="21" w:name="_Toc446010609"/>
+      <w:bookmarkStart w:id="22" w:name="_Toc444690579"/>
+      <w:bookmarkStart w:id="23" w:name="_Toc444116424"/>
+      <w:bookmarkStart w:id="24" w:name="_Toc443990229"/>
       <w:r>
         <w:t>Hardware constrains</w:t>
       </w:r>
-      <w:bookmarkEnd w:id="20"/>
       <w:bookmarkEnd w:id="21"/>
       <w:bookmarkEnd w:id="22"/>
       <w:bookmarkEnd w:id="23"/>
+      <w:bookmarkEnd w:id="24"/>
     </w:p>
     <w:p>
       <w:pPr>
@@ -11076,17 +11078,17 @@
         <w:pStyle w:val="Heading3"/>
         <w:ind w:firstLine="360"/>
       </w:pPr>
-      <w:bookmarkStart w:id="24" w:name="_Toc446010610"/>
-      <w:bookmarkStart w:id="25" w:name="_Toc444690580"/>
-      <w:bookmarkStart w:id="26" w:name="_Toc444116425"/>
-      <w:bookmarkStart w:id="27" w:name="_Toc443990230"/>
+      <w:bookmarkStart w:id="25" w:name="_Toc446010610"/>
+      <w:bookmarkStart w:id="26" w:name="_Toc444690580"/>
+      <w:bookmarkStart w:id="27" w:name="_Toc444116425"/>
+      <w:bookmarkStart w:id="28" w:name="_Toc443990230"/>
       <w:r>
         <w:t>Software constrains</w:t>
       </w:r>
-      <w:bookmarkEnd w:id="24"/>
       <w:bookmarkEnd w:id="25"/>
       <w:bookmarkEnd w:id="26"/>
       <w:bookmarkEnd w:id="27"/>
+      <w:bookmarkEnd w:id="28"/>
     </w:p>
     <w:p>
       <w:pPr>
@@ -11172,13 +11174,13 @@
         <w:pStyle w:val="Heading3"/>
         <w:ind w:firstLine="360"/>
       </w:pPr>
-      <w:bookmarkStart w:id="28" w:name="_Toc446010611"/>
-      <w:bookmarkStart w:id="29" w:name="_Toc444690581"/>
+      <w:bookmarkStart w:id="29" w:name="_Toc446010611"/>
+      <w:bookmarkStart w:id="30" w:name="_Toc444690581"/>
       <w:r>
         <w:t>Recourses</w:t>
       </w:r>
-      <w:bookmarkEnd w:id="28"/>
       <w:bookmarkEnd w:id="29"/>
+      <w:bookmarkEnd w:id="30"/>
     </w:p>
     <w:p>
       <w:pPr>
@@ -11198,13 +11200,13 @@
         <w:pStyle w:val="Heading3"/>
         <w:ind w:firstLine="360"/>
       </w:pPr>
-      <w:bookmarkStart w:id="30" w:name="_Toc446010612"/>
-      <w:bookmarkStart w:id="31" w:name="_Toc444690582"/>
+      <w:bookmarkStart w:id="31" w:name="_Toc446010612"/>
+      <w:bookmarkStart w:id="32" w:name="_Toc444690582"/>
       <w:r>
         <w:t>Security</w:t>
       </w:r>
-      <w:bookmarkEnd w:id="30"/>
       <w:bookmarkEnd w:id="31"/>
+      <w:bookmarkEnd w:id="32"/>
       <w:r>
         <w:t xml:space="preserve"> </w:t>
       </w:r>
@@ -11222,13 +11224,13 @@
         <w:pStyle w:val="Heading3"/>
         <w:ind w:firstLine="360"/>
       </w:pPr>
-      <w:bookmarkStart w:id="32" w:name="_Toc446010613"/>
-      <w:bookmarkStart w:id="33" w:name="_Toc444690583"/>
+      <w:bookmarkStart w:id="33" w:name="_Toc446010613"/>
+      <w:bookmarkStart w:id="34" w:name="_Toc444690583"/>
       <w:r>
         <w:t>Type of solution</w:t>
       </w:r>
-      <w:bookmarkEnd w:id="32"/>
       <w:bookmarkEnd w:id="33"/>
+      <w:bookmarkEnd w:id="34"/>
     </w:p>
     <w:p>
       <w:pPr>
@@ -11256,13 +11258,13 @@
           <w:numId w:val="6"/>
         </w:numPr>
       </w:pPr>
-      <w:bookmarkStart w:id="34" w:name="_Toc446010614"/>
-      <w:bookmarkStart w:id="35" w:name="_Toc444690584"/>
+      <w:bookmarkStart w:id="35" w:name="_Toc446010614"/>
+      <w:bookmarkStart w:id="36" w:name="_Toc444690584"/>
       <w:r>
         <w:t>Project Approach</w:t>
       </w:r>
-      <w:bookmarkEnd w:id="34"/>
       <w:bookmarkEnd w:id="35"/>
+      <w:bookmarkEnd w:id="36"/>
     </w:p>
     <w:p>
       <w:pPr>
@@ -11271,19 +11273,19 @@
       <w:r>
         <w:t>The two hard constrains are time and money. We cannot pay for software licenses or tools and have limited time for staff training. We need to choose free familiar solutions for our project.</w:t>
       </w:r>
-      <w:bookmarkStart w:id="36" w:name="_Toc444690585"/>
+      <w:bookmarkStart w:id="37" w:name="_Toc444690585"/>
     </w:p>
     <w:p>
       <w:pPr>
         <w:pStyle w:val="Heading3"/>
         <w:ind w:firstLine="360"/>
       </w:pPr>
-      <w:bookmarkStart w:id="37" w:name="_Toc446010615"/>
+      <w:bookmarkStart w:id="38" w:name="_Toc446010615"/>
       <w:r>
         <w:t>Development Environment</w:t>
       </w:r>
-      <w:bookmarkEnd w:id="36"/>
       <w:bookmarkEnd w:id="37"/>
+      <w:bookmarkEnd w:id="38"/>
     </w:p>
     <w:tbl>
       <w:tblPr>
@@ -12391,11 +12393,11 @@
           <w:numId w:val="1"/>
         </w:numPr>
       </w:pPr>
-      <w:bookmarkStart w:id="38" w:name="_Toc446010616"/>
+      <w:bookmarkStart w:id="39" w:name="_Toc446010616"/>
       <w:r>
         <w:t>Business Case</w:t>
       </w:r>
-      <w:bookmarkEnd w:id="38"/>
+      <w:bookmarkEnd w:id="39"/>
     </w:p>
     <w:p/>
     <w:p>
@@ -12419,12 +12421,12 @@
           <w:numId w:val="1"/>
         </w:numPr>
       </w:pPr>
-      <w:bookmarkStart w:id="39" w:name="_Toc446010617"/>
+      <w:bookmarkStart w:id="40" w:name="_Toc446010617"/>
       <w:r>
         <w:lastRenderedPageBreak/>
         <w:t>Project Management Team Structure</w:t>
       </w:r>
-      <w:bookmarkEnd w:id="39"/>
+      <w:bookmarkEnd w:id="40"/>
     </w:p>
     <w:p>
       <w:pPr>
@@ -12525,16 +12527,16 @@
         </w:numPr>
         <w:spacing w:before="400" w:after="40" w:line="240" w:lineRule="auto"/>
       </w:pPr>
-      <w:bookmarkStart w:id="40" w:name="_Toc446010618"/>
-      <w:bookmarkStart w:id="41" w:name="_Toc444116429"/>
-      <w:bookmarkStart w:id="42" w:name="_Toc443990234"/>
+      <w:bookmarkStart w:id="41" w:name="_Toc446010618"/>
+      <w:bookmarkStart w:id="42" w:name="_Toc444116429"/>
+      <w:bookmarkStart w:id="43" w:name="_Toc443990234"/>
       <w:r>
         <w:lastRenderedPageBreak/>
         <w:t>Role Description</w:t>
       </w:r>
-      <w:bookmarkEnd w:id="40"/>
       <w:bookmarkEnd w:id="41"/>
       <w:bookmarkEnd w:id="42"/>
+      <w:bookmarkEnd w:id="43"/>
     </w:p>
     <w:p/>
     <w:p>
@@ -12555,13 +12557,13 @@
         </w:numPr>
         <w:spacing w:line="240" w:lineRule="auto"/>
       </w:pPr>
-      <w:bookmarkStart w:id="43" w:name="_Toc446010619"/>
-      <w:bookmarkStart w:id="44" w:name="_Toc444116430"/>
+      <w:bookmarkStart w:id="44" w:name="_Toc446010619"/>
+      <w:bookmarkStart w:id="45" w:name="_Toc444116430"/>
       <w:r>
         <w:t>The Executive</w:t>
       </w:r>
-      <w:bookmarkEnd w:id="43"/>
       <w:bookmarkEnd w:id="44"/>
+      <w:bookmarkEnd w:id="45"/>
     </w:p>
     <w:p>
       <w:pPr>
@@ -12613,13 +12615,13 @@
         </w:numPr>
         <w:spacing w:line="240" w:lineRule="auto"/>
       </w:pPr>
-      <w:bookmarkStart w:id="45" w:name="_Toc446010620"/>
-      <w:bookmarkStart w:id="46" w:name="_Toc444116431"/>
+      <w:bookmarkStart w:id="46" w:name="_Toc446010620"/>
+      <w:bookmarkStart w:id="47" w:name="_Toc444116431"/>
       <w:r>
         <w:t>Senior User</w:t>
       </w:r>
-      <w:bookmarkEnd w:id="45"/>
       <w:bookmarkEnd w:id="46"/>
+      <w:bookmarkEnd w:id="47"/>
     </w:p>
     <w:p>
       <w:pPr>
@@ -12692,13 +12694,13 @@
         </w:numPr>
         <w:spacing w:line="240" w:lineRule="auto"/>
       </w:pPr>
-      <w:bookmarkStart w:id="47" w:name="_Toc446010621"/>
-      <w:bookmarkStart w:id="48" w:name="_Toc444116432"/>
+      <w:bookmarkStart w:id="48" w:name="_Toc446010621"/>
+      <w:bookmarkStart w:id="49" w:name="_Toc444116432"/>
       <w:r>
         <w:t>Senior Supplier</w:t>
       </w:r>
-      <w:bookmarkEnd w:id="47"/>
       <w:bookmarkEnd w:id="48"/>
+      <w:bookmarkEnd w:id="49"/>
     </w:p>
     <w:p>
       <w:pPr>
@@ -12762,13 +12764,13 @@
         </w:numPr>
         <w:spacing w:line="240" w:lineRule="auto"/>
       </w:pPr>
-      <w:bookmarkStart w:id="49" w:name="_Toc446010622"/>
-      <w:bookmarkStart w:id="50" w:name="_Toc444116436"/>
+      <w:bookmarkStart w:id="50" w:name="_Toc446010622"/>
+      <w:bookmarkStart w:id="51" w:name="_Toc444116436"/>
       <w:r>
         <w:t>Project Manager</w:t>
       </w:r>
-      <w:bookmarkEnd w:id="49"/>
       <w:bookmarkEnd w:id="50"/>
+      <w:bookmarkEnd w:id="51"/>
     </w:p>
     <w:p>
       <w:pPr>
@@ -12831,11 +12833,11 @@
           <w:numId w:val="1"/>
         </w:numPr>
       </w:pPr>
-      <w:bookmarkStart w:id="51" w:name="_Toc446010623"/>
+      <w:bookmarkStart w:id="52" w:name="_Toc446010623"/>
       <w:r>
         <w:t>Development Team</w:t>
       </w:r>
-      <w:bookmarkEnd w:id="51"/>
+      <w:bookmarkEnd w:id="52"/>
     </w:p>
     <w:p>
       <w:pPr>
@@ -12862,12 +12864,12 @@
           <w:numId w:val="1"/>
         </w:numPr>
       </w:pPr>
-      <w:bookmarkStart w:id="52" w:name="_Toc446010624"/>
+      <w:bookmarkStart w:id="53" w:name="_Toc446010624"/>
       <w:r>
         <w:lastRenderedPageBreak/>
         <w:t>Quality Management Strategy</w:t>
       </w:r>
-      <w:bookmarkEnd w:id="52"/>
+      <w:bookmarkEnd w:id="53"/>
     </w:p>
     <w:p/>
     <w:p>
@@ -12878,11 +12880,11 @@
           <w:numId w:val="1"/>
         </w:numPr>
       </w:pPr>
-      <w:bookmarkStart w:id="53" w:name="_Toc446010625"/>
+      <w:bookmarkStart w:id="54" w:name="_Toc446010625"/>
       <w:r>
         <w:t>Introduction</w:t>
       </w:r>
-      <w:bookmarkEnd w:id="53"/>
+      <w:bookmarkEnd w:id="54"/>
       <w:r>
         <w:t xml:space="preserve"> </w:t>
       </w:r>
@@ -12931,13 +12933,13 @@
           <w:numId w:val="1"/>
         </w:numPr>
       </w:pPr>
-      <w:bookmarkStart w:id="54" w:name="_Toc446010626"/>
-      <w:bookmarkStart w:id="55" w:name="_Toc446007651"/>
+      <w:bookmarkStart w:id="55" w:name="_Toc446010626"/>
+      <w:bookmarkStart w:id="56" w:name="_Toc446007651"/>
       <w:r>
         <w:t>Quality management procedure</w:t>
       </w:r>
-      <w:bookmarkEnd w:id="54"/>
       <w:bookmarkEnd w:id="55"/>
+      <w:bookmarkEnd w:id="56"/>
     </w:p>
     <w:p>
       <w:pPr>
@@ -12976,13 +12978,13 @@
           <w:numId w:val="1"/>
         </w:numPr>
       </w:pPr>
-      <w:bookmarkStart w:id="56" w:name="_Toc446010627"/>
-      <w:bookmarkStart w:id="57" w:name="_Toc446007652"/>
+      <w:bookmarkStart w:id="57" w:name="_Toc446010627"/>
+      <w:bookmarkStart w:id="58" w:name="_Toc446007652"/>
       <w:r>
         <w:t>Quality planning</w:t>
       </w:r>
-      <w:bookmarkEnd w:id="56"/>
       <w:bookmarkEnd w:id="57"/>
+      <w:bookmarkEnd w:id="58"/>
     </w:p>
     <w:p/>
     <w:p>
@@ -14878,14 +14880,14 @@
           <w:numId w:val="1"/>
         </w:numPr>
       </w:pPr>
-      <w:bookmarkStart w:id="58" w:name="_Toc446010628"/>
-      <w:bookmarkStart w:id="59" w:name="_Toc446007653"/>
+      <w:bookmarkStart w:id="59" w:name="_Toc446010628"/>
+      <w:bookmarkStart w:id="60" w:name="_Toc446007653"/>
       <w:r>
         <w:lastRenderedPageBreak/>
         <w:t>Quality control</w:t>
       </w:r>
-      <w:bookmarkEnd w:id="58"/>
       <w:bookmarkEnd w:id="59"/>
+      <w:bookmarkEnd w:id="60"/>
       <w:r>
         <w:t xml:space="preserve"> </w:t>
       </w:r>
@@ -14921,13 +14923,13 @@
           <w:numId w:val="1"/>
         </w:numPr>
       </w:pPr>
-      <w:bookmarkStart w:id="60" w:name="_Toc446010629"/>
-      <w:bookmarkStart w:id="61" w:name="_Toc446007654"/>
+      <w:bookmarkStart w:id="61" w:name="_Toc446010629"/>
+      <w:bookmarkStart w:id="62" w:name="_Toc446007654"/>
       <w:r>
         <w:t>Quality assurance</w:t>
       </w:r>
-      <w:bookmarkEnd w:id="60"/>
       <w:bookmarkEnd w:id="61"/>
+      <w:bookmarkEnd w:id="62"/>
     </w:p>
     <w:p/>
     <w:p>
@@ -14951,13 +14953,13 @@
           <w:numId w:val="1"/>
         </w:numPr>
       </w:pPr>
-      <w:bookmarkStart w:id="62" w:name="_Toc446010630"/>
-      <w:bookmarkStart w:id="63" w:name="_Toc446007655"/>
+      <w:bookmarkStart w:id="63" w:name="_Toc446010630"/>
+      <w:bookmarkStart w:id="64" w:name="_Toc446007655"/>
       <w:r>
         <w:t>Tools and techniques</w:t>
       </w:r>
-      <w:bookmarkEnd w:id="62"/>
       <w:bookmarkEnd w:id="63"/>
+      <w:bookmarkEnd w:id="64"/>
       <w:r>
         <w:t xml:space="preserve"> </w:t>
       </w:r>
@@ -15084,11 +15086,11 @@
           <w:numId w:val="1"/>
         </w:numPr>
       </w:pPr>
-      <w:bookmarkStart w:id="64" w:name="_Toc446010631"/>
+      <w:bookmarkStart w:id="65" w:name="_Toc446010631"/>
       <w:r>
         <w:t>Records</w:t>
       </w:r>
-      <w:bookmarkEnd w:id="64"/>
+      <w:bookmarkEnd w:id="65"/>
       <w:r>
         <w:t xml:space="preserve"> </w:t>
       </w:r>
@@ -15115,11 +15117,11 @@
           <w:numId w:val="1"/>
         </w:numPr>
       </w:pPr>
-      <w:bookmarkStart w:id="65" w:name="_Toc446010632"/>
+      <w:bookmarkStart w:id="66" w:name="_Toc446010632"/>
       <w:r>
         <w:t>Reporting</w:t>
       </w:r>
-      <w:bookmarkEnd w:id="65"/>
+      <w:bookmarkEnd w:id="66"/>
       <w:r>
         <w:t xml:space="preserve"> </w:t>
       </w:r>
@@ -15169,13 +15171,13 @@
           <w:numId w:val="1"/>
         </w:numPr>
       </w:pPr>
-      <w:bookmarkStart w:id="66" w:name="_Toc446010633"/>
-      <w:bookmarkStart w:id="67" w:name="_Toc446007656"/>
+      <w:bookmarkStart w:id="67" w:name="_Toc446010633"/>
+      <w:bookmarkStart w:id="68" w:name="_Toc446007656"/>
       <w:r>
         <w:t>Timing of quality management activities</w:t>
       </w:r>
-      <w:bookmarkEnd w:id="66"/>
       <w:bookmarkEnd w:id="67"/>
+      <w:bookmarkEnd w:id="68"/>
     </w:p>
     <w:p/>
     <w:p>
@@ -15218,13 +15220,13 @@
           <w:numId w:val="1"/>
         </w:numPr>
       </w:pPr>
-      <w:bookmarkStart w:id="68" w:name="_Toc446010634"/>
-      <w:bookmarkStart w:id="69" w:name="_Toc446007657"/>
+      <w:bookmarkStart w:id="69" w:name="_Toc446010634"/>
+      <w:bookmarkStart w:id="70" w:name="_Toc446007657"/>
       <w:r>
         <w:t>Roles and responsibilities</w:t>
       </w:r>
-      <w:bookmarkEnd w:id="68"/>
       <w:bookmarkEnd w:id="69"/>
+      <w:bookmarkEnd w:id="70"/>
     </w:p>
     <w:p/>
     <w:p>
@@ -15250,11 +15252,11 @@
           <w:numId w:val="1"/>
         </w:numPr>
       </w:pPr>
-      <w:bookmarkStart w:id="70" w:name="_Toc446010635"/>
+      <w:bookmarkStart w:id="71" w:name="_Toc446010635"/>
       <w:r>
         <w:t>Configuration Management Strategy</w:t>
       </w:r>
-      <w:bookmarkEnd w:id="70"/>
+      <w:bookmarkEnd w:id="71"/>
     </w:p>
     <w:p/>
     <w:p>
@@ -15290,21 +15292,7 @@
           <w:rPr>
             <w:rStyle w:val="Hyperlink"/>
           </w:rPr>
-          <w:t>Link to c</w:t>
-        </w:r>
-        <w:bookmarkStart w:id="71" w:name="_GoBack"/>
-        <w:bookmarkEnd w:id="71"/>
-        <w:r>
-          <w:rPr>
-            <w:rStyle w:val="Hyperlink"/>
-          </w:rPr>
-          <w:t>o</w:t>
-        </w:r>
-        <w:r>
-          <w:rPr>
-            <w:rStyle w:val="Hyperlink"/>
-          </w:rPr>
-          <w:t>de</w:t>
+          <w:t>Link to code</w:t>
         </w:r>
       </w:hyperlink>
     </w:p>
@@ -16272,7 +16260,7 @@
           <w:noProof/>
           <w:lang w:val="da-DK"/>
         </w:rPr>
-        <w:t>17-03-2016</w:t>
+        <w:t>30-05-2016</w:t>
       </w:r>
       <w:r>
         <w:fldChar w:fldCharType="end"/>
@@ -16479,7 +16467,7 @@
           <w:noProof/>
           <w:lang w:val="da-DK"/>
         </w:rPr>
-        <w:t>17-03-2016</w:t>
+        <w:t>30-05-2016</w:t>
       </w:r>
       <w:r>
         <w:fldChar w:fldCharType="end"/>
@@ -17554,7 +17542,7 @@
                 <w:noProof/>
                 <w:lang w:val="da-DK"/>
               </w:rPr>
-              <w:t>17-03-2016</w:t>
+              <w:t>30-05-2016</w:t>
             </w:r>
             <w:r>
               <w:fldChar w:fldCharType="end"/>
@@ -21419,7 +21407,7 @@
                 <w:noProof/>
                 <w:lang w:val="da-DK"/>
               </w:rPr>
-              <w:t>17-03-2016</w:t>
+              <w:t>30-05-2016</w:t>
             </w:r>
             <w:r>
               <w:rPr>
@@ -23621,7 +23609,7 @@
                   <w:noProof/>
                   <w:lang w:val="da-DK"/>
                 </w:rPr>
-                <w:t>19</w:t>
+                <w:t>32</w:t>
               </w:r>
               <w:r>
                 <w:fldChar w:fldCharType="end"/>
@@ -23700,7 +23688,7 @@
         <w:noProof/>
         <w:lang w:val="da-DK"/>
       </w:rPr>
-      <w:t>17-03-2016</w:t>
+      <w:t>30-05-2016</w:t>
     </w:r>
     <w:r>
       <w:fldChar w:fldCharType="end"/>
@@ -28325,7 +28313,7 @@
 </file>
 
 <file path=customXml/itemProps1.xml><?xml version="1.0" encoding="utf-8"?>
-<ds:datastoreItem xmlns:ds="http://schemas.openxmlformats.org/officeDocument/2006/customXml" ds:itemID="{519F0551-0B53-43BD-9801-D6392D51DA6C}">
+<ds:datastoreItem xmlns:ds="http://schemas.openxmlformats.org/officeDocument/2006/customXml" ds:itemID="{223BCC6C-8BB4-41F7-AC0D-49CFED57D725}">
   <ds:schemaRefs>
     <ds:schemaRef ds:uri="http://schemas.openxmlformats.org/officeDocument/2006/bibliography"/>
   </ds:schemaRefs>

</xml_diff>